<commit_message>
Added support for Claude - Untested
</commit_message>
<xml_diff>
--- a/Recursive_COT_Sandbox/A_NotSo_Simple_way_to beat_Simple_Bench.docx
+++ b/Recursive_COT_Sandbox/A_NotSo_Simple_way_to beat_Simple_Bench.docx
@@ -22,14 +22,8 @@
           <w:rFonts w:ascii="Times New Roman" w:hAnsi="Times New Roman" w:cs="Times New Roman"/>
           <w:noProof/>
         </w:rPr>
-      </w:r>
-      <w:r>
-        <w:rPr>
-          <w:rFonts w:ascii="Times New Roman" w:hAnsi="Times New Roman" w:cs="Times New Roman"/>
-          <w:noProof/>
-        </w:rPr>
         <w:pict w14:anchorId="7513AF70">
-          <v:rect id="_x0000_i1025" alt="" style="width:431.95pt;height:.05pt;mso-width-percent:0;mso-height-percent:0;mso-width-percent:0;mso-height-percent:0" o:hrpct="923" o:hralign="center" o:hrstd="t" o:hr="t" fillcolor="#a0a0a0" stroked="f"/>
+          <v:rect id="_x0000_i1033" alt="" style="width:398.75pt;height:.05pt;mso-width-percent:0;mso-height-percent:0;mso-width-percent:0;mso-height-percent:0" o:hrpct="852" o:hralign="center" o:hrstd="t" o:hr="t" fillcolor="#a0a0a0" stroked="f"/>
         </w:pict>
       </w:r>
     </w:p>
@@ -81,14 +75,8 @@
           <w:rFonts w:ascii="Times New Roman" w:hAnsi="Times New Roman" w:cs="Times New Roman"/>
           <w:noProof/>
         </w:rPr>
-      </w:r>
-      <w:r>
-        <w:rPr>
-          <w:rFonts w:ascii="Times New Roman" w:hAnsi="Times New Roman" w:cs="Times New Roman"/>
-          <w:noProof/>
-        </w:rPr>
         <w:pict w14:anchorId="2F4E11F5">
-          <v:rect id="_x0000_i1026" alt="" style="width:431.95pt;height:.05pt;mso-width-percent:0;mso-height-percent:0;mso-width-percent:0;mso-height-percent:0" o:hrpct="923" o:hralign="center" o:hrstd="t" o:hr="t" fillcolor="#a0a0a0" stroked="f"/>
+          <v:rect id="_x0000_i1032" alt="" style="width:398.75pt;height:.05pt;mso-width-percent:0;mso-height-percent:0;mso-width-percent:0;mso-height-percent:0" o:hrpct="852" o:hralign="center" o:hrstd="t" o:hr="t" fillcolor="#a0a0a0" stroked="f"/>
         </w:pict>
       </w:r>
     </w:p>
@@ -218,14 +206,8 @@
           <w:rFonts w:ascii="Times New Roman" w:hAnsi="Times New Roman" w:cs="Times New Roman"/>
           <w:noProof/>
         </w:rPr>
-      </w:r>
-      <w:r>
-        <w:rPr>
-          <w:rFonts w:ascii="Times New Roman" w:hAnsi="Times New Roman" w:cs="Times New Roman"/>
-          <w:noProof/>
-        </w:rPr>
         <w:pict w14:anchorId="4B10F40A">
-          <v:rect id="_x0000_i1027" alt="" style="width:431.95pt;height:.05pt;mso-width-percent:0;mso-height-percent:0;mso-width-percent:0;mso-height-percent:0" o:hrpct="923" o:hralign="center" o:hrstd="t" o:hr="t" fillcolor="#a0a0a0" stroked="f"/>
+          <v:rect id="_x0000_i1031" alt="" style="width:398.75pt;height:.05pt;mso-width-percent:0;mso-height-percent:0;mso-width-percent:0;mso-height-percent:0" o:hrpct="852" o:hralign="center" o:hrstd="t" o:hr="t" fillcolor="#a0a0a0" stroked="f"/>
         </w:pict>
       </w:r>
     </w:p>
@@ -267,25 +249,7 @@
           <w:sz w:val="20"/>
           <w:szCs w:val="20"/>
         </w:rPr>
-        <w:t>This paper presents an innovative approach to solving reasoning problems using prompt engineering and iterative refinement with GPT-based models. Through a case study on the “</w:t>
-      </w:r>
-      <w:proofErr w:type="spellStart"/>
-      <w:r>
-        <w:rPr>
-          <w:rFonts w:ascii="Times New Roman" w:hAnsi="Times New Roman"/>
-          <w:sz w:val="20"/>
-          <w:szCs w:val="20"/>
-        </w:rPr>
-        <w:t>SimpleBench</w:t>
-      </w:r>
-      <w:proofErr w:type="spellEnd"/>
-      <w:r>
-        <w:rPr>
-          <w:rFonts w:ascii="Times New Roman" w:hAnsi="Times New Roman"/>
-          <w:sz w:val="20"/>
-          <w:szCs w:val="20"/>
-        </w:rPr>
-        <w:t>” benchmark, we highlight the challenges of addressing implicit constraints in problem statements and demonstrate how an iterative reasoning framework, equipped with feedback gates and global consistency checks, enhances the performance of a base model. We also examine the psychological alignment of reasoning processes, such as the human tendency to ignore irrelevant details, and propose improvements to the feedback and consistency mechanisms. Our findings suggest pathways to further optimize reasoning systems for both accuracy and contextual understanding.</w:t>
+        <w:t>This paper presents an innovative approach to solving reasoning problems using prompt engineering and iterative refinement with GPT-based models. Through a case study on the “SimpleBench” benchmark, we highlight the challenges of addressing implicit constraints in problem statements and demonstrate how an iterative reasoning framework, equipped with feedback gates and global consistency checks, enhances the performance of a base model. We also examine the psychological alignment of reasoning processes, such as the human tendency to ignore irrelevant details, and propose improvements to the feedback and consistency mechanisms. Our findings suggest pathways to further optimize reasoning systems for both accuracy and contextual understanding.</w:t>
       </w:r>
     </w:p>
     <w:p>
@@ -304,14 +268,8 @@
           <w:rFonts w:ascii="Times New Roman" w:hAnsi="Times New Roman" w:cs="Times New Roman"/>
           <w:noProof/>
         </w:rPr>
-      </w:r>
-      <w:r>
-        <w:rPr>
-          <w:rFonts w:ascii="Times New Roman" w:hAnsi="Times New Roman" w:cs="Times New Roman"/>
-          <w:noProof/>
-        </w:rPr>
         <w:pict w14:anchorId="12E786A6">
-          <v:rect id="_x0000_i1028" alt="" style="width:431.95pt;height:.05pt;mso-width-percent:0;mso-height-percent:0;mso-width-percent:0;mso-height-percent:0" o:hrpct="923" o:hralign="center" o:hrstd="t" o:hr="t" fillcolor="#a0a0a0" stroked="f"/>
+          <v:rect id="_x0000_i1030" alt="" style="width:398.75pt;height:.05pt;mso-width-percent:0;mso-height-percent:0;mso-width-percent:0;mso-height-percent:0" o:hrpct="852" o:hralign="center" o:hrstd="t" o:hr="t" fillcolor="#a0a0a0" stroked="f"/>
         </w:pict>
       </w:r>
     </w:p>
@@ -577,14 +535,8 @@
           <w:rFonts w:ascii="Times New Roman" w:hAnsi="Times New Roman" w:cs="Times New Roman"/>
           <w:noProof/>
         </w:rPr>
-      </w:r>
-      <w:r>
-        <w:rPr>
-          <w:rFonts w:ascii="Times New Roman" w:hAnsi="Times New Roman" w:cs="Times New Roman"/>
-          <w:noProof/>
-        </w:rPr>
         <w:pict w14:anchorId="49C6F96F">
-          <v:rect id="_x0000_i1029" alt="" style="width:431.95pt;height:.05pt;mso-width-percent:0;mso-height-percent:0;mso-width-percent:0;mso-height-percent:0" o:hrpct="923" o:hralign="center" o:hrstd="t" o:hr="t" fillcolor="#a0a0a0" stroked="f"/>
+          <v:rect id="_x0000_i1029" alt="" style="width:398.75pt;height:.05pt;mso-width-percent:0;mso-height-percent:0;mso-width-percent:0;mso-height-percent:0" o:hrpct="852" o:hralign="center" o:hrstd="t" o:hr="t" fillcolor="#a0a0a0" stroked="f"/>
         </w:pict>
       </w:r>
     </w:p>
@@ -798,25 +750,7 @@
           <w:sz w:val="22"/>
           <w:szCs w:val="22"/>
         </w:rPr>
-        <w:t xml:space="preserve"> and why we used </w:t>
-      </w:r>
-      <w:proofErr w:type="spellStart"/>
-      <w:r>
-        <w:rPr>
-          <w:rFonts w:ascii="Times New Roman" w:hAnsi="Times New Roman" w:cs="Times New Roman"/>
-          <w:sz w:val="22"/>
-          <w:szCs w:val="22"/>
-        </w:rPr>
-        <w:t>CoT</w:t>
-      </w:r>
-      <w:proofErr w:type="spellEnd"/>
-      <w:r>
-        <w:rPr>
-          <w:rFonts w:ascii="Times New Roman" w:hAnsi="Times New Roman" w:cs="Times New Roman"/>
-          <w:sz w:val="22"/>
-          <w:szCs w:val="22"/>
-        </w:rPr>
-        <w:t xml:space="preserve"> to mimic human reasoning</w:t>
+        <w:t xml:space="preserve"> and why we used CoT to mimic human reasoning</w:t>
       </w:r>
     </w:p>
     <w:p>
@@ -1049,6 +983,16 @@
         </w:rPr>
         <w:tab/>
         <w:t>Specialized Instruction Sets-</w:t>
+      </w:r>
+      <w:r>
+        <w:rPr>
+          <w:rFonts w:ascii="Times New Roman" w:hAnsi="Times New Roman" w:cs="Times New Roman"/>
+          <w:b/>
+          <w:bCs/>
+          <w:sz w:val="22"/>
+          <w:szCs w:val="22"/>
+        </w:rPr>
+        <w:t xml:space="preserve"> show how models were prompted differently</w:t>
       </w:r>
     </w:p>
     <w:p>
@@ -1114,6 +1058,14 @@
         </w:rPr>
         <w:t>Used top p of 0.95 and used temperature of 0.7. Used the same system message and prompt format as done in the Simple Bench study</w:t>
       </w:r>
+      <w:r>
+        <w:rPr>
+          <w:rFonts w:ascii="Times New Roman" w:hAnsi="Times New Roman" w:cs="Times New Roman"/>
+          <w:sz w:val="22"/>
+          <w:szCs w:val="22"/>
+        </w:rPr>
+        <w:t xml:space="preserve"> </w:t>
+      </w:r>
     </w:p>
     <w:p>
       <w:pPr>
@@ -1131,6 +1083,7 @@
       <w:r>
         <w:rPr>
           <w:rFonts w:ascii="Times New Roman" w:hAnsi="Times New Roman" w:cs="Times New Roman"/>
+          <w:noProof/>
           <w:sz w:val="22"/>
           <w:szCs w:val="22"/>
         </w:rPr>
@@ -1206,14 +1159,8 @@
           <w:rFonts w:ascii="Times New Roman" w:hAnsi="Times New Roman" w:cs="Times New Roman"/>
           <w:noProof/>
         </w:rPr>
-      </w:r>
-      <w:r>
-        <w:rPr>
-          <w:rFonts w:ascii="Times New Roman" w:hAnsi="Times New Roman" w:cs="Times New Roman"/>
-          <w:noProof/>
-        </w:rPr>
         <w:pict w14:anchorId="62F3D508">
-          <v:rect id="_x0000_i1030" alt="" style="width:431.95pt;height:.05pt;mso-width-percent:0;mso-height-percent:0;mso-width-percent:0;mso-height-percent:0" o:hrpct="923" o:hralign="center" o:hrstd="t" o:hr="t" fillcolor="#a0a0a0" stroked="f"/>
+          <v:rect id="_x0000_i1028" alt="" style="width:398.75pt;height:.05pt;mso-width-percent:0;mso-height-percent:0;mso-width-percent:0;mso-height-percent:0" o:hrpct="852" o:hralign="center" o:hrstd="t" o:hr="t" fillcolor="#a0a0a0" stroked="f"/>
         </w:pict>
       </w:r>
     </w:p>
@@ -1942,25 +1889,7 @@
           <w:sz w:val="22"/>
           <w:szCs w:val="22"/>
         </w:rPr>
-        <w:t xml:space="preserve"> – did not do MAG due to being </w:t>
-      </w:r>
-      <w:proofErr w:type="spellStart"/>
-      <w:r>
-        <w:rPr>
-          <w:rFonts w:ascii="Times New Roman" w:hAnsi="Times New Roman" w:cs="Times New Roman"/>
-          <w:sz w:val="22"/>
-          <w:szCs w:val="22"/>
-        </w:rPr>
-        <w:t>self funded</w:t>
-      </w:r>
-      <w:proofErr w:type="spellEnd"/>
-      <w:r>
-        <w:rPr>
-          <w:rFonts w:ascii="Times New Roman" w:hAnsi="Times New Roman" w:cs="Times New Roman"/>
-          <w:sz w:val="22"/>
-          <w:szCs w:val="22"/>
-        </w:rPr>
-        <w:t xml:space="preserve"> and also Simple Bench showed consistent results between MAG &amp; </w:t>
+        <w:t xml:space="preserve"> – did not do MAG due to being self funded and also Simple Bench showed consistent results between MAG &amp; </w:t>
       </w:r>
       <w:proofErr w:type="gramStart"/>
       <w:r>
@@ -2032,25 +1961,7 @@
           <w:sz w:val="22"/>
           <w:szCs w:val="22"/>
         </w:rPr>
-        <w:t xml:space="preserve">4 models for baseline were used – o1, </w:t>
-      </w:r>
-      <w:proofErr w:type="spellStart"/>
-      <w:r>
-        <w:rPr>
-          <w:rFonts w:ascii="Times New Roman" w:hAnsi="Times New Roman" w:cs="Times New Roman"/>
-          <w:sz w:val="22"/>
-          <w:szCs w:val="22"/>
-        </w:rPr>
-        <w:t>claude</w:t>
-      </w:r>
-      <w:proofErr w:type="spellEnd"/>
-      <w:r>
-        <w:rPr>
-          <w:rFonts w:ascii="Times New Roman" w:hAnsi="Times New Roman" w:cs="Times New Roman"/>
-          <w:sz w:val="22"/>
-          <w:szCs w:val="22"/>
-        </w:rPr>
-        <w:t xml:space="preserve"> 3.5, 4o, &amp; llama</w:t>
+        <w:t>4 models for baseline were used – o1, claude 3.5, 4o, &amp; llama</w:t>
       </w:r>
       <w:r>
         <w:rPr>
@@ -2085,25 +1996,42 @@
           <w:sz w:val="22"/>
           <w:szCs w:val="22"/>
         </w:rPr>
-        <w:t xml:space="preserve">Note that for the study only 4o and llama were used as they are most likely the only ones on that list that were not </w:t>
-      </w:r>
-      <w:proofErr w:type="spellStart"/>
-      <w:r>
-        <w:rPr>
-          <w:rFonts w:ascii="Times New Roman" w:hAnsi="Times New Roman" w:cs="Times New Roman"/>
-          <w:sz w:val="22"/>
-          <w:szCs w:val="22"/>
-        </w:rPr>
-        <w:t>CoT</w:t>
-      </w:r>
-      <w:proofErr w:type="spellEnd"/>
-      <w:r>
-        <w:rPr>
-          <w:rFonts w:ascii="Times New Roman" w:hAnsi="Times New Roman" w:cs="Times New Roman"/>
-          <w:sz w:val="22"/>
-          <w:szCs w:val="22"/>
-        </w:rPr>
-        <w:t xml:space="preserve"> based models however it would be interesting to study that</w:t>
+        <w:t>Note that for the study only 4o and llama were used as they are most likely the only ones on that list that were not CoT based models however it would be interesting to study that</w:t>
+      </w:r>
+    </w:p>
+    <w:p>
+      <w:pPr>
+        <w:pStyle w:val="ListParagraph"/>
+        <w:numPr>
+          <w:ilvl w:val="0"/>
+          <w:numId w:val="14"/>
+        </w:numPr>
+        <w:autoSpaceDE w:val="0"/>
+        <w:autoSpaceDN w:val="0"/>
+        <w:adjustRightInd w:val="0"/>
+        <w:spacing w:after="298" w:line="240" w:lineRule="auto"/>
+        <w:jc w:val="both"/>
+        <w:rPr>
+          <w:rFonts w:ascii="Times New Roman" w:hAnsi="Times New Roman" w:cs="Times New Roman"/>
+          <w:sz w:val="22"/>
+          <w:szCs w:val="22"/>
+        </w:rPr>
+      </w:pPr>
+      <w:r>
+        <w:rPr>
+          <w:rFonts w:ascii="Times New Roman" w:hAnsi="Times New Roman" w:cs="Times New Roman"/>
+          <w:sz w:val="22"/>
+          <w:szCs w:val="22"/>
+        </w:rPr>
+        <w:t>Test with different p values &amp; temperatures – future study</w:t>
+      </w:r>
+      <w:r>
+        <w:rPr>
+          <w:rFonts w:ascii="Times New Roman" w:hAnsi="Times New Roman" w:cs="Times New Roman"/>
+          <w:sz w:val="22"/>
+          <w:szCs w:val="22"/>
+        </w:rPr>
+        <w:t xml:space="preserve"> esp with hollistical feedback gate</w:t>
       </w:r>
     </w:p>
     <w:p>
@@ -2157,25 +2085,7 @@
           <w:sz w:val="22"/>
           <w:szCs w:val="22"/>
         </w:rPr>
-        <w:t xml:space="preserve">Bar graph of showing how the 2 models improves with </w:t>
-      </w:r>
-      <w:proofErr w:type="spellStart"/>
-      <w:r>
-        <w:rPr>
-          <w:rFonts w:ascii="Times New Roman" w:hAnsi="Times New Roman" w:cs="Times New Roman"/>
-          <w:sz w:val="22"/>
-          <w:szCs w:val="22"/>
-        </w:rPr>
-        <w:t>CoT</w:t>
-      </w:r>
-      <w:proofErr w:type="spellEnd"/>
-      <w:r>
-        <w:rPr>
-          <w:rFonts w:ascii="Times New Roman" w:hAnsi="Times New Roman" w:cs="Times New Roman"/>
-          <w:sz w:val="22"/>
-          <w:szCs w:val="22"/>
-        </w:rPr>
-        <w:t xml:space="preserve"> prompting – for both MAG@5 &amp; </w:t>
+        <w:t xml:space="preserve">Bar graph of showing how the 2 models improves with CoT prompting – for both MAG@5 &amp; </w:t>
       </w:r>
       <w:r>
         <w:rPr>
@@ -2264,25 +2174,7 @@
           <w:b/>
           <w:bCs/>
         </w:rPr>
-        <w:t xml:space="preserve">Performance gains mimic the results in </w:t>
-      </w:r>
-      <w:proofErr w:type="spellStart"/>
-      <w:r>
-        <w:rPr>
-          <w:rFonts w:ascii="Times New Roman" w:hAnsi="Times New Roman" w:cs="Times New Roman"/>
-          <w:b/>
-          <w:bCs/>
-        </w:rPr>
-        <w:t>SimpleBench</w:t>
-      </w:r>
-      <w:proofErr w:type="spellEnd"/>
-      <w:r>
-        <w:rPr>
-          <w:rFonts w:ascii="Times New Roman" w:hAnsi="Times New Roman" w:cs="Times New Roman"/>
-          <w:b/>
-          <w:bCs/>
-        </w:rPr>
-        <w:t xml:space="preserve"> study-</w:t>
+        <w:t>Performance gains mimic the results in SimpleBench study-</w:t>
       </w:r>
     </w:p>
     <w:p>
@@ -2325,7 +2217,14 @@
         <w:rPr>
           <w:rFonts w:ascii="Times New Roman" w:hAnsi="Times New Roman" w:cs="Times New Roman"/>
         </w:rPr>
-        <w:t xml:space="preserve"> theory -&gt; could it be that scaling that baseline model would still see performance gains in the reasoning sense?</w:t>
+        <w:t xml:space="preserve"> theory -&gt; could it be that scaling that baseline model would still see performance gains in </w:t>
+      </w:r>
+      <w:r>
+        <w:rPr>
+          <w:rFonts w:ascii="Times New Roman" w:hAnsi="Times New Roman" w:cs="Times New Roman"/>
+        </w:rPr>
+        <w:lastRenderedPageBreak/>
+        <w:t>the reasoning sense?</w:t>
       </w:r>
       <w:r>
         <w:rPr>
@@ -2343,14 +2242,7 @@
         <w:rPr>
           <w:rFonts w:ascii="Times New Roman" w:hAnsi="Times New Roman" w:cs="Times New Roman"/>
         </w:rPr>
-        <w:t xml:space="preserve"> do cite that o1 performed worse on creative design in one of the benchmarks and we still need a way to facet this – </w:t>
-      </w:r>
-      <w:r>
-        <w:rPr>
-          <w:rFonts w:ascii="Times New Roman" w:hAnsi="Times New Roman" w:cs="Times New Roman"/>
-        </w:rPr>
-        <w:lastRenderedPageBreak/>
-        <w:t>possibly provide dynamic temperature adjustments and some other methods?</w:t>
+        <w:t xml:space="preserve"> do cite that o1 performed worse on creative design in one of the benchmarks and we still need a way to facet this – possibly provide dynamic temperature adjustments and some other methods?</w:t>
       </w:r>
     </w:p>
     <w:p>
@@ -2411,87 +2303,101 @@
     <w:p>
       <w:pPr>
         <w:pStyle w:val="ListParagraph"/>
-        <w:autoSpaceDE w:val="0"/>
-        <w:autoSpaceDN w:val="0"/>
-        <w:adjustRightInd w:val="0"/>
-        <w:spacing w:after="298" w:line="240" w:lineRule="auto"/>
-        <w:ind w:left="1440"/>
-        <w:jc w:val="both"/>
-        <w:rPr>
-          <w:rFonts w:ascii="Times New Roman" w:hAnsi="Times New Roman" w:cs="Times New Roman"/>
-          <w:b/>
-          <w:bCs/>
-        </w:rPr>
-      </w:pPr>
-    </w:p>
-    <w:p>
-      <w:pPr>
-        <w:pStyle w:val="ListParagraph"/>
-        <w:autoSpaceDE w:val="0"/>
-        <w:autoSpaceDN w:val="0"/>
-        <w:adjustRightInd w:val="0"/>
-        <w:spacing w:after="298" w:line="240" w:lineRule="auto"/>
-        <w:jc w:val="both"/>
-        <w:rPr>
-          <w:rFonts w:ascii="Times New Roman" w:hAnsi="Times New Roman" w:cs="Times New Roman"/>
-          <w:b/>
-          <w:bCs/>
-        </w:rPr>
-      </w:pPr>
-      <w:r>
-        <w:rPr>
-          <w:rFonts w:ascii="Times New Roman" w:hAnsi="Times New Roman" w:cs="Times New Roman"/>
-          <w:b/>
-          <w:bCs/>
-        </w:rPr>
-        <w:t xml:space="preserve">Examples of </w:t>
-      </w:r>
-      <w:r>
-        <w:rPr>
-          <w:rFonts w:ascii="Times New Roman" w:hAnsi="Times New Roman" w:cs="Times New Roman"/>
-          <w:b/>
-          <w:bCs/>
-        </w:rPr>
-        <w:t>2</w:t>
-      </w:r>
-      <w:r>
-        <w:rPr>
-          <w:rFonts w:ascii="Times New Roman" w:hAnsi="Times New Roman" w:cs="Times New Roman"/>
-          <w:b/>
-          <w:bCs/>
-        </w:rPr>
-        <w:t xml:space="preserve"> specifically picked prompts and model outputs</w:t>
-      </w:r>
-    </w:p>
-    <w:p>
-      <w:pPr>
-        <w:pStyle w:val="ListParagraph"/>
         <w:numPr>
           <w:ilvl w:val="0"/>
           <w:numId w:val="7"/>
         </w:numPr>
+        <w:spacing w:after="0" w:line="240" w:lineRule="auto"/>
+        <w:rPr>
+          <w:rFonts w:ascii="Helvetica Neue" w:eastAsia="Times New Roman" w:hAnsi="Helvetica Neue" w:cs="Times New Roman"/>
+          <w:color w:val="000000"/>
+          <w:kern w:val="0"/>
+          <w:sz w:val="21"/>
+          <w:szCs w:val="21"/>
+          <w14:ligatures w14:val="none"/>
+        </w:rPr>
+      </w:pPr>
+      <w:r>
+        <w:rPr>
+          <w:rFonts w:ascii="Helvetica Neue" w:eastAsia="Times New Roman" w:hAnsi="Helvetica Neue" w:cs="Times New Roman"/>
+          <w:color w:val="000000"/>
+          <w:kern w:val="0"/>
+          <w:sz w:val="21"/>
+          <w:szCs w:val="21"/>
+          <w14:ligatures w14:val="none"/>
+        </w:rPr>
+        <w:t>Do you believe that the o1 model uses the output of the reasoning step that it prompted the baseline model with to generate its next reasoning step or is it trying to do it in oneshot? I ask this because the playground from OpenAI only unique reasoning tokens for output but not for input</w:t>
+      </w:r>
+    </w:p>
+    <w:p>
+      <w:pPr>
+        <w:pStyle w:val="ListParagraph"/>
         <w:autoSpaceDE w:val="0"/>
         <w:autoSpaceDN w:val="0"/>
         <w:adjustRightInd w:val="0"/>
         <w:spacing w:after="298" w:line="240" w:lineRule="auto"/>
-        <w:jc w:val="both"/>
-        <w:rPr>
-          <w:rFonts w:ascii="Times New Roman" w:hAnsi="Times New Roman" w:cs="Times New Roman"/>
-          <w:b/>
-          <w:bCs/>
-        </w:rPr>
-      </w:pPr>
-      <w:r>
-        <w:rPr>
-          <w:rFonts w:ascii="Times New Roman" w:hAnsi="Times New Roman" w:cs="Times New Roman"/>
-        </w:rPr>
-        <w:t>Talk about how the model responded to these prompts in further detail and compare it to the baseline model performance</w:t>
-      </w:r>
-      <w:r>
-        <w:rPr>
-          <w:rFonts w:ascii="Times New Roman" w:hAnsi="Times New Roman" w:cs="Times New Roman"/>
-        </w:rPr>
-        <w:t xml:space="preserve"> – Show exact results for these specific 2 prompts</w:t>
+        <w:ind w:left="1440"/>
+        <w:jc w:val="both"/>
+        <w:rPr>
+          <w:rFonts w:ascii="Times New Roman" w:hAnsi="Times New Roman" w:cs="Times New Roman"/>
+          <w:b/>
+          <w:bCs/>
+        </w:rPr>
+      </w:pPr>
+    </w:p>
+    <w:p>
+      <w:pPr>
+        <w:pStyle w:val="ListParagraph"/>
+        <w:autoSpaceDE w:val="0"/>
+        <w:autoSpaceDN w:val="0"/>
+        <w:adjustRightInd w:val="0"/>
+        <w:spacing w:after="298" w:line="240" w:lineRule="auto"/>
+        <w:ind w:left="1440"/>
+        <w:jc w:val="both"/>
+        <w:rPr>
+          <w:rFonts w:ascii="Times New Roman" w:hAnsi="Times New Roman" w:cs="Times New Roman"/>
+          <w:b/>
+          <w:bCs/>
+        </w:rPr>
+      </w:pPr>
+    </w:p>
+    <w:p>
+      <w:pPr>
+        <w:pStyle w:val="ListParagraph"/>
+        <w:autoSpaceDE w:val="0"/>
+        <w:autoSpaceDN w:val="0"/>
+        <w:adjustRightInd w:val="0"/>
+        <w:spacing w:after="298" w:line="240" w:lineRule="auto"/>
+        <w:jc w:val="both"/>
+        <w:rPr>
+          <w:rFonts w:ascii="Times New Roman" w:hAnsi="Times New Roman" w:cs="Times New Roman"/>
+          <w:b/>
+          <w:bCs/>
+        </w:rPr>
+      </w:pPr>
+      <w:r>
+        <w:rPr>
+          <w:rFonts w:ascii="Times New Roman" w:hAnsi="Times New Roman" w:cs="Times New Roman"/>
+          <w:b/>
+          <w:bCs/>
+        </w:rPr>
+        <w:t xml:space="preserve">Examples of </w:t>
+      </w:r>
+      <w:r>
+        <w:rPr>
+          <w:rFonts w:ascii="Times New Roman" w:hAnsi="Times New Roman" w:cs="Times New Roman"/>
+          <w:b/>
+          <w:bCs/>
+        </w:rPr>
+        <w:t>2</w:t>
+      </w:r>
+      <w:r>
+        <w:rPr>
+          <w:rFonts w:ascii="Times New Roman" w:hAnsi="Times New Roman" w:cs="Times New Roman"/>
+          <w:b/>
+          <w:bCs/>
+        </w:rPr>
+        <w:t xml:space="preserve"> specifically picked prompts and model outputs</w:t>
       </w:r>
     </w:p>
     <w:p>
@@ -2516,60 +2422,13 @@
         <w:rPr>
           <w:rFonts w:ascii="Times New Roman" w:hAnsi="Times New Roman" w:cs="Times New Roman"/>
         </w:rPr>
-        <w:t xml:space="preserve">Generated steps asked for more context </w:t>
-      </w:r>
-      <w:r>
-        <w:rPr>
-          <w:rFonts w:ascii="Times New Roman" w:hAnsi="Times New Roman" w:cs="Times New Roman"/>
-        </w:rPr>
-        <w:t>-&gt; Wanted to know more about personal and situational context</w:t>
-      </w:r>
-    </w:p>
-    <w:p>
-      <w:pPr>
-        <w:pStyle w:val="ListParagraph"/>
-        <w:autoSpaceDE w:val="0"/>
-        <w:autoSpaceDN w:val="0"/>
-        <w:adjustRightInd w:val="0"/>
-        <w:spacing w:after="298" w:line="240" w:lineRule="auto"/>
-        <w:ind w:left="1440"/>
-        <w:jc w:val="both"/>
-        <w:rPr>
-          <w:rFonts w:ascii="Times New Roman" w:hAnsi="Times New Roman" w:cs="Times New Roman"/>
-          <w:b/>
-          <w:bCs/>
-        </w:rPr>
-      </w:pPr>
-    </w:p>
-    <w:p>
-      <w:pPr>
-        <w:pStyle w:val="ListParagraph"/>
-        <w:autoSpaceDE w:val="0"/>
-        <w:autoSpaceDN w:val="0"/>
-        <w:adjustRightInd w:val="0"/>
-        <w:spacing w:after="298" w:line="240" w:lineRule="auto"/>
-        <w:jc w:val="both"/>
-        <w:rPr>
-          <w:rFonts w:ascii="Times New Roman" w:hAnsi="Times New Roman" w:cs="Times New Roman"/>
-          <w:b/>
-          <w:bCs/>
-        </w:rPr>
-      </w:pPr>
-      <w:r>
-        <w:rPr>
-          <w:rFonts w:ascii="Times New Roman" w:hAnsi="Times New Roman" w:cs="Times New Roman"/>
-          <w:b/>
-          <w:bCs/>
-        </w:rPr>
-        <w:t xml:space="preserve">Examples of </w:t>
-      </w:r>
-      <w:r>
-        <w:rPr>
-          <w:rFonts w:ascii="Times New Roman" w:hAnsi="Times New Roman" w:cs="Times New Roman"/>
-          <w:b/>
-          <w:bCs/>
-        </w:rPr>
-        <w:t>a prompt giving strong feedback but wrong solution</w:t>
+        <w:t>Talk about how the model responded to these prompts in further detail and compare it to the baseline model performance</w:t>
+      </w:r>
+      <w:r>
+        <w:rPr>
+          <w:rFonts w:ascii="Times New Roman" w:hAnsi="Times New Roman" w:cs="Times New Roman"/>
+        </w:rPr>
+        <w:t xml:space="preserve"> – Show exact results for these specific 2 prompts</w:t>
       </w:r>
     </w:p>
     <w:p>
@@ -2594,6 +2453,84 @@
         <w:rPr>
           <w:rFonts w:ascii="Times New Roman" w:hAnsi="Times New Roman" w:cs="Times New Roman"/>
         </w:rPr>
+        <w:t xml:space="preserve">Generated steps asked for more context </w:t>
+      </w:r>
+      <w:r>
+        <w:rPr>
+          <w:rFonts w:ascii="Times New Roman" w:hAnsi="Times New Roman" w:cs="Times New Roman"/>
+        </w:rPr>
+        <w:t>-&gt; Wanted to know more about personal and situational context</w:t>
+      </w:r>
+    </w:p>
+    <w:p>
+      <w:pPr>
+        <w:pStyle w:val="ListParagraph"/>
+        <w:autoSpaceDE w:val="0"/>
+        <w:autoSpaceDN w:val="0"/>
+        <w:adjustRightInd w:val="0"/>
+        <w:spacing w:after="298" w:line="240" w:lineRule="auto"/>
+        <w:ind w:left="1440"/>
+        <w:jc w:val="both"/>
+        <w:rPr>
+          <w:rFonts w:ascii="Times New Roman" w:hAnsi="Times New Roman" w:cs="Times New Roman"/>
+          <w:b/>
+          <w:bCs/>
+        </w:rPr>
+      </w:pPr>
+    </w:p>
+    <w:p>
+      <w:pPr>
+        <w:pStyle w:val="ListParagraph"/>
+        <w:autoSpaceDE w:val="0"/>
+        <w:autoSpaceDN w:val="0"/>
+        <w:adjustRightInd w:val="0"/>
+        <w:spacing w:after="298" w:line="240" w:lineRule="auto"/>
+        <w:jc w:val="both"/>
+        <w:rPr>
+          <w:rFonts w:ascii="Times New Roman" w:hAnsi="Times New Roman" w:cs="Times New Roman"/>
+          <w:b/>
+          <w:bCs/>
+        </w:rPr>
+      </w:pPr>
+      <w:r>
+        <w:rPr>
+          <w:rFonts w:ascii="Times New Roman" w:hAnsi="Times New Roman" w:cs="Times New Roman"/>
+          <w:b/>
+          <w:bCs/>
+        </w:rPr>
+        <w:t xml:space="preserve">Examples of </w:t>
+      </w:r>
+      <w:r>
+        <w:rPr>
+          <w:rFonts w:ascii="Times New Roman" w:hAnsi="Times New Roman" w:cs="Times New Roman"/>
+          <w:b/>
+          <w:bCs/>
+        </w:rPr>
+        <w:t>a prompt giving strong feedback but wrong solution</w:t>
+      </w:r>
+    </w:p>
+    <w:p>
+      <w:pPr>
+        <w:pStyle w:val="ListParagraph"/>
+        <w:numPr>
+          <w:ilvl w:val="0"/>
+          <w:numId w:val="7"/>
+        </w:numPr>
+        <w:autoSpaceDE w:val="0"/>
+        <w:autoSpaceDN w:val="0"/>
+        <w:adjustRightInd w:val="0"/>
+        <w:spacing w:after="298" w:line="240" w:lineRule="auto"/>
+        <w:jc w:val="both"/>
+        <w:rPr>
+          <w:rFonts w:ascii="Times New Roman" w:hAnsi="Times New Roman" w:cs="Times New Roman"/>
+          <w:b/>
+          <w:bCs/>
+        </w:rPr>
+      </w:pPr>
+      <w:r>
+        <w:rPr>
+          <w:rFonts w:ascii="Times New Roman" w:hAnsi="Times New Roman" w:cs="Times New Roman"/>
+        </w:rPr>
         <w:t>Show how it suggested a possible idea but then the user refined the same prompt to gain the correct solution without context -&gt; Should we rather train a model to ask more to the user about uncertainties that it faces to create more situational awareness?</w:t>
       </w:r>
     </w:p>
@@ -2672,58 +2609,8 @@
         <w:rPr>
           <w:rFonts w:ascii="Times New Roman" w:hAnsi="Times New Roman" w:cs="Times New Roman"/>
         </w:rPr>
-        <w:t xml:space="preserve"> o1 for reasoning steps or </w:t>
-      </w:r>
-      <w:proofErr w:type="spellStart"/>
-      <w:r>
-        <w:rPr>
-          <w:rFonts w:ascii="Times New Roman" w:hAnsi="Times New Roman" w:cs="Times New Roman"/>
-        </w:rPr>
-        <w:t>claude</w:t>
-      </w:r>
-      <w:proofErr w:type="spellEnd"/>
-      <w:r>
-        <w:rPr>
-          <w:rFonts w:ascii="Times New Roman" w:hAnsi="Times New Roman" w:cs="Times New Roman"/>
-        </w:rPr>
-        <w:t xml:space="preserve"> as a baseline? Or even do a mix and match of using </w:t>
-      </w:r>
-      <w:proofErr w:type="spellStart"/>
-      <w:r>
-        <w:rPr>
-          <w:rFonts w:ascii="Times New Roman" w:hAnsi="Times New Roman" w:cs="Times New Roman"/>
-        </w:rPr>
-        <w:t>CoT</w:t>
-      </w:r>
-      <w:proofErr w:type="spellEnd"/>
-      <w:r>
-        <w:rPr>
-          <w:rFonts w:ascii="Times New Roman" w:hAnsi="Times New Roman" w:cs="Times New Roman"/>
-        </w:rPr>
-        <w:t xml:space="preserve"> based models for feedback or global consistency – A </w:t>
-      </w:r>
-      <w:proofErr w:type="spellStart"/>
-      <w:r>
-        <w:rPr>
-          <w:rFonts w:ascii="Times New Roman" w:hAnsi="Times New Roman" w:cs="Times New Roman"/>
-        </w:rPr>
-        <w:t>CoT</w:t>
-      </w:r>
-      <w:proofErr w:type="spellEnd"/>
-      <w:r>
-        <w:rPr>
-          <w:rFonts w:ascii="Times New Roman" w:hAnsi="Times New Roman" w:cs="Times New Roman"/>
-        </w:rPr>
-        <w:t xml:space="preserve"> inside a </w:t>
-      </w:r>
-      <w:proofErr w:type="spellStart"/>
-      <w:r>
-        <w:rPr>
-          <w:rFonts w:ascii="Times New Roman" w:hAnsi="Times New Roman" w:cs="Times New Roman"/>
-        </w:rPr>
-        <w:t>CoT</w:t>
-      </w:r>
-      <w:proofErr w:type="spellEnd"/>
+        <w:t xml:space="preserve"> o1 for reasoning steps or claude as a baseline? Or even do a mix and match of using CoT based models for feedback or global consistency – A CoT inside a CoT</w:t>
+      </w:r>
     </w:p>
     <w:p>
       <w:pPr>
@@ -2771,21 +2658,7 @@
         <w:rPr>
           <w:rFonts w:ascii="Times New Roman" w:hAnsi="Times New Roman" w:cs="Times New Roman"/>
         </w:rPr>
-        <w:t xml:space="preserve"> – test MAG across answer choices instead of just Booleans to see how often reasoning paths were consistent in choosing a solution </w:t>
-      </w:r>
-      <w:proofErr w:type="spellStart"/>
-      <w:r>
-        <w:rPr>
-          <w:rFonts w:ascii="Times New Roman" w:hAnsi="Times New Roman" w:cs="Times New Roman"/>
-        </w:rPr>
-        <w:t>wheter</w:t>
-      </w:r>
-      <w:proofErr w:type="spellEnd"/>
-      <w:r>
-        <w:rPr>
-          <w:rFonts w:ascii="Times New Roman" w:hAnsi="Times New Roman" w:cs="Times New Roman"/>
-        </w:rPr>
-        <w:t xml:space="preserve"> it was right or wrong</w:t>
+        <w:t xml:space="preserve"> – test MAG across answer choices instead of just Booleans to see how often reasoning paths were consistent in choosing a solution wheter it was right or wrong</w:t>
       </w:r>
       <w:r>
         <w:rPr>
@@ -2853,14 +2726,8 @@
           <w:rFonts w:ascii="Times New Roman" w:hAnsi="Times New Roman" w:cs="Times New Roman"/>
           <w:noProof/>
         </w:rPr>
-      </w:r>
-      <w:r>
-        <w:rPr>
-          <w:rFonts w:ascii="Times New Roman" w:hAnsi="Times New Roman" w:cs="Times New Roman"/>
-          <w:noProof/>
-        </w:rPr>
         <w:pict w14:anchorId="5F0FEFCD">
-          <v:rect id="_x0000_i1031" alt="" style="width:431.95pt;height:.05pt;mso-width-percent:0;mso-height-percent:0;mso-width-percent:0;mso-height-percent:0" o:hrpct="923" o:hralign="center" o:hrstd="t" o:hr="t" fillcolor="#a0a0a0" stroked="f"/>
+          <v:rect id="_x0000_i1027" alt="" style="width:398.75pt;height:.05pt;mso-width-percent:0;mso-height-percent:0;mso-width-percent:0;mso-height-percent:0" o:hrpct="852" o:hralign="center" o:hrstd="t" o:hr="t" fillcolor="#a0a0a0" stroked="f"/>
         </w:pict>
       </w:r>
     </w:p>
@@ -3367,33 +3234,24 @@
           <w:sz w:val="22"/>
           <w:szCs w:val="22"/>
         </w:rPr>
-        <w:t>In simpler terms, having a contextually aware and specifically trained model on how to generate reasoning steps that mimic Chain-of-Thoughts may provide more accurate solutions and pathways. This strategy combined with the recent studies</w:t>
-      </w:r>
-      <w:r>
-        <w:rPr>
-          <w:rFonts w:ascii="Times New Roman" w:hAnsi="Times New Roman" w:cs="Times New Roman"/>
-          <w:sz w:val="22"/>
-          <w:szCs w:val="22"/>
-        </w:rPr>
-        <w:t xml:space="preserve"> in Chain-of-Thought (</w:t>
-      </w:r>
-      <w:proofErr w:type="spellStart"/>
-      <w:r>
-        <w:rPr>
-          <w:rFonts w:ascii="Times New Roman" w:hAnsi="Times New Roman" w:cs="Times New Roman"/>
-          <w:sz w:val="22"/>
-          <w:szCs w:val="22"/>
-        </w:rPr>
-        <w:t>CoT</w:t>
-      </w:r>
-      <w:proofErr w:type="spellEnd"/>
-      <w:r>
-        <w:rPr>
-          <w:rFonts w:ascii="Times New Roman" w:hAnsi="Times New Roman" w:cs="Times New Roman"/>
-          <w:sz w:val="22"/>
-          <w:szCs w:val="22"/>
-        </w:rPr>
-        <w:t xml:space="preserve">) prompting </w:t>
+        <w:t>In simpler terms, having a contextually aware and specifically trained model on how to generate reasoning steps that mimic Chain-of-</w:t>
+      </w:r>
+      <w:r>
+        <w:rPr>
+          <w:rFonts w:ascii="Times New Roman" w:hAnsi="Times New Roman" w:cs="Times New Roman"/>
+          <w:sz w:val="22"/>
+          <w:szCs w:val="22"/>
+        </w:rPr>
+        <w:lastRenderedPageBreak/>
+        <w:t>Thoughts may provide more accurate solutions and pathways. This strategy combined with the recent studies</w:t>
+      </w:r>
+      <w:r>
+        <w:rPr>
+          <w:rFonts w:ascii="Times New Roman" w:hAnsi="Times New Roman" w:cs="Times New Roman"/>
+          <w:sz w:val="22"/>
+          <w:szCs w:val="22"/>
+        </w:rPr>
+        <w:t xml:space="preserve"> in Chain-of-Thought (CoT) prompting </w:t>
       </w:r>
       <w:r>
         <w:rPr>
@@ -3506,645 +3364,491 @@
           <w:sz w:val="22"/>
           <w:szCs w:val="22"/>
         </w:rPr>
+        <w:t>A</w:t>
+      </w:r>
+      <w:r>
+        <w:rPr>
+          <w:rFonts w:ascii="Times New Roman" w:hAnsi="Times New Roman" w:cs="Times New Roman"/>
+          <w:sz w:val="22"/>
+          <w:szCs w:val="22"/>
+        </w:rPr>
+        <w:t xml:space="preserve">nother </w:t>
+      </w:r>
+      <w:r>
+        <w:rPr>
+          <w:rFonts w:ascii="Times New Roman" w:hAnsi="Times New Roman" w:cs="Times New Roman"/>
+          <w:sz w:val="22"/>
+          <w:szCs w:val="22"/>
+        </w:rPr>
+        <w:t>novel concept involves the use of a dedicated end-gate model that synthesizes the outputs of multiple CoT</w:t>
+      </w:r>
+      <w:r>
+        <w:rPr>
+          <w:rFonts w:ascii="Times New Roman" w:hAnsi="Times New Roman" w:cs="Times New Roman"/>
+          <w:sz w:val="22"/>
+          <w:szCs w:val="22"/>
+        </w:rPr>
+        <w:t>’</w:t>
+      </w:r>
+      <w:r>
+        <w:rPr>
+          <w:rFonts w:ascii="Times New Roman" w:hAnsi="Times New Roman" w:cs="Times New Roman"/>
+          <w:sz w:val="22"/>
+          <w:szCs w:val="22"/>
+        </w:rPr>
+        <w:t xml:space="preserve">s to produce a coherent and validated final solution. </w:t>
+      </w:r>
+      <w:proofErr w:type="gramStart"/>
+      <w:r>
+        <w:rPr>
+          <w:rFonts w:ascii="Times New Roman" w:hAnsi="Times New Roman" w:cs="Times New Roman"/>
+          <w:sz w:val="22"/>
+          <w:szCs w:val="22"/>
+        </w:rPr>
+        <w:t>Similar to</w:t>
+      </w:r>
+      <w:proofErr w:type="gramEnd"/>
+      <w:r>
+        <w:rPr>
+          <w:rFonts w:ascii="Times New Roman" w:hAnsi="Times New Roman" w:cs="Times New Roman"/>
+          <w:sz w:val="22"/>
+          <w:szCs w:val="22"/>
+        </w:rPr>
+        <w:t xml:space="preserve"> the global consistency check that is used in our solution, we can</w:t>
+      </w:r>
+      <w:r>
+        <w:rPr>
+          <w:rFonts w:ascii="Times New Roman" w:hAnsi="Times New Roman" w:cs="Times New Roman"/>
+          <w:sz w:val="22"/>
+          <w:szCs w:val="22"/>
+        </w:rPr>
+        <w:t xml:space="preserve"> pro</w:t>
+      </w:r>
+      <w:r>
+        <w:rPr>
+          <w:rFonts w:ascii="Times New Roman" w:hAnsi="Times New Roman" w:cs="Times New Roman"/>
+          <w:sz w:val="22"/>
+          <w:szCs w:val="22"/>
+        </w:rPr>
+        <w:t>vide</w:t>
+      </w:r>
+      <w:r>
+        <w:rPr>
+          <w:rFonts w:ascii="Times New Roman" w:hAnsi="Times New Roman" w:cs="Times New Roman"/>
+          <w:sz w:val="22"/>
+          <w:szCs w:val="22"/>
+        </w:rPr>
+        <w:t xml:space="preserve"> this end-gate model with a diverse set of reasoning paths </w:t>
+      </w:r>
+      <w:r>
+        <w:rPr>
+          <w:rFonts w:ascii="Times New Roman" w:hAnsi="Times New Roman" w:cs="Times New Roman"/>
+          <w:sz w:val="22"/>
+          <w:szCs w:val="22"/>
+        </w:rPr>
+        <w:t>to</w:t>
+      </w:r>
+      <w:r>
+        <w:rPr>
+          <w:rFonts w:ascii="Times New Roman" w:hAnsi="Times New Roman" w:cs="Times New Roman"/>
+          <w:sz w:val="22"/>
+          <w:szCs w:val="22"/>
+        </w:rPr>
+        <w:t xml:space="preserve"> ensure consistency, robustness, and an improved capacity for error detection.</w:t>
+      </w:r>
+      <w:r>
+        <w:rPr>
+          <w:rFonts w:ascii="Times New Roman" w:hAnsi="Times New Roman" w:cs="Times New Roman"/>
+          <w:sz w:val="22"/>
+          <w:szCs w:val="22"/>
+        </w:rPr>
+        <w:t xml:space="preserve"> This end gate model falls in the same family as the specifically trained models that are small at scale yet domain rich in their specific role.</w:t>
+      </w:r>
+    </w:p>
+    <w:p>
+      <w:pPr>
+        <w:pStyle w:val="ListParagraph"/>
+        <w:autoSpaceDE w:val="0"/>
+        <w:autoSpaceDN w:val="0"/>
+        <w:adjustRightInd w:val="0"/>
+        <w:spacing w:after="298"/>
+        <w:jc w:val="both"/>
+        <w:rPr>
+          <w:rFonts w:ascii="Times New Roman" w:hAnsi="Times New Roman" w:cs="Times New Roman"/>
+          <w:sz w:val="22"/>
+          <w:szCs w:val="22"/>
+        </w:rPr>
+      </w:pPr>
+    </w:p>
+    <w:p>
+      <w:pPr>
+        <w:pStyle w:val="ListParagraph"/>
+        <w:autoSpaceDE w:val="0"/>
+        <w:autoSpaceDN w:val="0"/>
+        <w:adjustRightInd w:val="0"/>
+        <w:spacing w:after="298"/>
+        <w:jc w:val="both"/>
+        <w:rPr>
+          <w:rFonts w:ascii="Times New Roman" w:hAnsi="Times New Roman" w:cs="Times New Roman"/>
+          <w:sz w:val="22"/>
+          <w:szCs w:val="22"/>
+        </w:rPr>
+      </w:pPr>
+      <w:r>
+        <w:rPr>
+          <w:rFonts w:ascii="Times New Roman" w:hAnsi="Times New Roman" w:cs="Times New Roman"/>
+          <w:sz w:val="22"/>
+          <w:szCs w:val="22"/>
+        </w:rPr>
+        <w:t xml:space="preserve">This inherently brings forward the question of the Chain-of-Thought process itself. Why is it that we are judging the performance of this model based on the final solution that the CoT produced? A question that arises in our discussions is what if we rather trained our </w:t>
+      </w:r>
+      <w:r>
+        <w:rPr>
+          <w:rFonts w:ascii="Times New Roman" w:hAnsi="Times New Roman" w:cs="Times New Roman"/>
+          <w:sz w:val="22"/>
+          <w:szCs w:val="22"/>
+        </w:rPr>
+        <w:t xml:space="preserve">specific </w:t>
+      </w:r>
+      <w:r>
+        <w:rPr>
+          <w:rFonts w:ascii="Times New Roman" w:hAnsi="Times New Roman" w:cs="Times New Roman"/>
+          <w:sz w:val="22"/>
+          <w:szCs w:val="22"/>
+        </w:rPr>
+        <w:t>model</w:t>
+      </w:r>
+      <w:r>
+        <w:rPr>
+          <w:rFonts w:ascii="Times New Roman" w:hAnsi="Times New Roman" w:cs="Times New Roman"/>
+          <w:sz w:val="22"/>
+          <w:szCs w:val="22"/>
+        </w:rPr>
+        <w:t>s</w:t>
+      </w:r>
+      <w:r>
+        <w:rPr>
+          <w:rFonts w:ascii="Times New Roman" w:hAnsi="Times New Roman" w:cs="Times New Roman"/>
+          <w:sz w:val="22"/>
+          <w:szCs w:val="22"/>
+        </w:rPr>
+        <w:t xml:space="preserve"> to synthesize multiple CoT’s that reach the same yet correct final solution?</w:t>
+      </w:r>
+      <w:r>
+        <w:rPr>
+          <w:rFonts w:ascii="Times New Roman" w:hAnsi="Times New Roman" w:cs="Times New Roman"/>
+          <w:sz w:val="22"/>
+          <w:szCs w:val="22"/>
+        </w:rPr>
+        <w:t xml:space="preserve"> Instead of treating loss as the distance from the final solution, we should rather train the loss on the quality of the CoT’s it produces to reach that final solution.</w:t>
+      </w:r>
+      <w:r>
+        <w:rPr>
+          <w:rFonts w:ascii="Times New Roman" w:hAnsi="Times New Roman" w:cs="Times New Roman"/>
+          <w:sz w:val="22"/>
+          <w:szCs w:val="22"/>
+        </w:rPr>
+        <w:t xml:space="preserve"> This loss term however is just a fractional representation of all the specific models involved in producing </w:t>
+      </w:r>
+      <w:proofErr w:type="gramStart"/>
+      <w:r>
+        <w:rPr>
+          <w:rFonts w:ascii="Times New Roman" w:hAnsi="Times New Roman" w:cs="Times New Roman"/>
+          <w:sz w:val="22"/>
+          <w:szCs w:val="22"/>
+        </w:rPr>
+        <w:t>the final result</w:t>
+      </w:r>
+      <w:proofErr w:type="gramEnd"/>
+      <w:r>
+        <w:rPr>
+          <w:rFonts w:ascii="Times New Roman" w:hAnsi="Times New Roman" w:cs="Times New Roman"/>
+          <w:sz w:val="22"/>
+          <w:szCs w:val="22"/>
+        </w:rPr>
+        <w:t>. The division of this loss term would need to be understood as a combined value between the accuracy of the step generated, the logical flow of all steps, and the effectiveness of the global consistency check.</w:t>
+      </w:r>
+      <w:r>
+        <w:rPr>
+          <w:rFonts w:ascii="Times New Roman" w:hAnsi="Times New Roman" w:cs="Times New Roman"/>
+          <w:sz w:val="22"/>
+          <w:szCs w:val="22"/>
+        </w:rPr>
+        <w:t xml:space="preserve"> </w:t>
+      </w:r>
+      <w:r>
+        <w:rPr>
+          <w:rFonts w:ascii="Times New Roman" w:hAnsi="Times New Roman" w:cs="Times New Roman"/>
+          <w:sz w:val="22"/>
+          <w:szCs w:val="22"/>
+        </w:rPr>
+        <w:t>This self-learning paradigm could bridge the gap between pre-defined human heuristics and emergent model-driven logic.</w:t>
+      </w:r>
+    </w:p>
+    <w:p>
+      <w:pPr>
+        <w:pStyle w:val="ListParagraph"/>
+        <w:autoSpaceDE w:val="0"/>
+        <w:autoSpaceDN w:val="0"/>
+        <w:adjustRightInd w:val="0"/>
+        <w:spacing w:after="298"/>
+        <w:jc w:val="both"/>
+        <w:rPr>
+          <w:rFonts w:ascii="Times New Roman" w:hAnsi="Times New Roman" w:cs="Times New Roman"/>
+          <w:sz w:val="22"/>
+          <w:szCs w:val="22"/>
+        </w:rPr>
+      </w:pPr>
+    </w:p>
+    <w:p>
+      <w:pPr>
+        <w:pStyle w:val="ListParagraph"/>
+        <w:autoSpaceDE w:val="0"/>
+        <w:autoSpaceDN w:val="0"/>
+        <w:adjustRightInd w:val="0"/>
+        <w:spacing w:after="298"/>
+        <w:jc w:val="both"/>
+        <w:rPr>
+          <w:rFonts w:ascii="Times New Roman" w:hAnsi="Times New Roman" w:cs="Times New Roman"/>
+          <w:sz w:val="22"/>
+          <w:szCs w:val="22"/>
+        </w:rPr>
+      </w:pPr>
+    </w:p>
+    <w:p>
+      <w:pPr>
+        <w:pStyle w:val="ListParagraph"/>
+        <w:autoSpaceDE w:val="0"/>
+        <w:autoSpaceDN w:val="0"/>
+        <w:adjustRightInd w:val="0"/>
+        <w:spacing w:after="298"/>
+        <w:jc w:val="both"/>
+        <w:rPr>
+          <w:rFonts w:ascii="Times New Roman" w:hAnsi="Times New Roman" w:cs="Times New Roman"/>
+          <w:b/>
+          <w:bCs/>
+          <w:i/>
+          <w:iCs/>
+          <w:sz w:val="22"/>
+          <w:szCs w:val="22"/>
+        </w:rPr>
+      </w:pPr>
+      <w:r>
+        <w:rPr>
+          <w:rFonts w:ascii="Times New Roman" w:hAnsi="Times New Roman" w:cs="Times New Roman"/>
+          <w:b/>
+          <w:bCs/>
+          <w:i/>
+          <w:iCs/>
+          <w:sz w:val="22"/>
+          <w:szCs w:val="22"/>
+        </w:rPr>
+        <w:t>4.2</w:t>
+      </w:r>
+      <w:r>
+        <w:rPr>
+          <w:rFonts w:ascii="Times New Roman" w:hAnsi="Times New Roman" w:cs="Times New Roman"/>
+          <w:b/>
+          <w:bCs/>
+          <w:i/>
+          <w:iCs/>
+          <w:sz w:val="22"/>
+          <w:szCs w:val="22"/>
+        </w:rPr>
+        <w:t xml:space="preserve"> - </w:t>
+      </w:r>
+      <w:r>
+        <w:rPr>
+          <w:rFonts w:ascii="Times New Roman" w:hAnsi="Times New Roman" w:cs="Times New Roman"/>
+          <w:b/>
+          <w:bCs/>
+          <w:i/>
+          <w:iCs/>
+          <w:sz w:val="22"/>
+          <w:szCs w:val="22"/>
+        </w:rPr>
+        <w:t>Incorporating Assumptions, Consistency, and Diversions into Feedback Loops</w:t>
+      </w:r>
+    </w:p>
+    <w:p>
+      <w:pPr>
+        <w:pStyle w:val="ListParagraph"/>
+        <w:autoSpaceDE w:val="0"/>
+        <w:autoSpaceDN w:val="0"/>
+        <w:adjustRightInd w:val="0"/>
+        <w:spacing w:after="298"/>
+        <w:jc w:val="both"/>
+        <w:rPr>
+          <w:rFonts w:ascii="Times New Roman" w:hAnsi="Times New Roman" w:cs="Times New Roman"/>
+          <w:sz w:val="22"/>
+          <w:szCs w:val="22"/>
+        </w:rPr>
+      </w:pPr>
+      <w:r>
+        <w:rPr>
+          <w:rFonts w:ascii="Times New Roman" w:hAnsi="Times New Roman" w:cs="Times New Roman"/>
+          <w:sz w:val="22"/>
+          <w:szCs w:val="22"/>
+        </w:rPr>
+        <w:t xml:space="preserve">Efficiently handling assumptions, inconsistencies, and diversions within the reasoning process is critical for optimizing the CoT system. </w:t>
+      </w:r>
+      <w:r>
+        <w:rPr>
+          <w:rFonts w:ascii="Times New Roman" w:hAnsi="Times New Roman" w:cs="Times New Roman"/>
+          <w:sz w:val="22"/>
+          <w:szCs w:val="22"/>
+        </w:rPr>
+        <w:t>Our current method</w:t>
+      </w:r>
+      <w:r>
+        <w:rPr>
+          <w:rFonts w:ascii="Times New Roman" w:hAnsi="Times New Roman" w:cs="Times New Roman"/>
+          <w:sz w:val="22"/>
+          <w:szCs w:val="22"/>
+        </w:rPr>
+        <w:t xml:space="preserve"> involve</w:t>
+      </w:r>
+      <w:r>
+        <w:rPr>
+          <w:rFonts w:ascii="Times New Roman" w:hAnsi="Times New Roman" w:cs="Times New Roman"/>
+          <w:sz w:val="22"/>
+          <w:szCs w:val="22"/>
+        </w:rPr>
+        <w:t>s</w:t>
+      </w:r>
+      <w:r>
+        <w:rPr>
+          <w:rFonts w:ascii="Times New Roman" w:hAnsi="Times New Roman" w:cs="Times New Roman"/>
+          <w:sz w:val="22"/>
+          <w:szCs w:val="22"/>
+        </w:rPr>
+        <w:t xml:space="preserve"> restarting the CoT generation process whenever a logical inconsistency or error is identified. However, this approach is computationally expensive and may lead to redundant evaluations.</w:t>
+      </w:r>
+    </w:p>
+    <w:p>
+      <w:pPr>
+        <w:pStyle w:val="ListParagraph"/>
+        <w:autoSpaceDE w:val="0"/>
+        <w:autoSpaceDN w:val="0"/>
+        <w:adjustRightInd w:val="0"/>
+        <w:spacing w:after="298"/>
+        <w:jc w:val="both"/>
+        <w:rPr>
+          <w:rFonts w:ascii="Times New Roman" w:hAnsi="Times New Roman" w:cs="Times New Roman"/>
+          <w:sz w:val="22"/>
+          <w:szCs w:val="22"/>
+        </w:rPr>
+      </w:pPr>
+    </w:p>
+    <w:p>
+      <w:pPr>
+        <w:pStyle w:val="ListParagraph"/>
+        <w:autoSpaceDE w:val="0"/>
+        <w:autoSpaceDN w:val="0"/>
+        <w:adjustRightInd w:val="0"/>
+        <w:spacing w:after="298"/>
+        <w:jc w:val="both"/>
+        <w:rPr>
+          <w:rFonts w:ascii="Times New Roman" w:hAnsi="Times New Roman" w:cs="Times New Roman"/>
+          <w:sz w:val="22"/>
+          <w:szCs w:val="22"/>
+        </w:rPr>
+      </w:pPr>
+      <w:r>
+        <w:rPr>
+          <w:rFonts w:ascii="Times New Roman" w:hAnsi="Times New Roman" w:cs="Times New Roman"/>
+          <w:sz w:val="22"/>
+          <w:szCs w:val="22"/>
+        </w:rPr>
+        <w:t xml:space="preserve">We propose a more efficient strategy where the feedback mechanism </w:t>
+      </w:r>
+      <w:r>
+        <w:rPr>
+          <w:rFonts w:ascii="Times New Roman" w:hAnsi="Times New Roman" w:cs="Times New Roman"/>
+          <w:sz w:val="22"/>
+          <w:szCs w:val="22"/>
+        </w:rPr>
+        <w:t>has the authority to generate</w:t>
+      </w:r>
+      <w:r>
+        <w:rPr>
+          <w:rFonts w:ascii="Times New Roman" w:hAnsi="Times New Roman" w:cs="Times New Roman"/>
+          <w:sz w:val="22"/>
+          <w:szCs w:val="22"/>
+        </w:rPr>
+        <w:t xml:space="preserve"> alternative CoTs at the specific point of divergence, rather than restarting the entire process. By delegating the authority to address diversions to the feedback gate, the </w:t>
+      </w:r>
+      <w:r>
+        <w:rPr>
+          <w:rFonts w:ascii="Times New Roman" w:hAnsi="Times New Roman" w:cs="Times New Roman"/>
+          <w:sz w:val="22"/>
+          <w:szCs w:val="22"/>
+        </w:rPr>
+        <w:t>model</w:t>
+      </w:r>
+      <w:r>
+        <w:rPr>
+          <w:rFonts w:ascii="Times New Roman" w:hAnsi="Times New Roman" w:cs="Times New Roman"/>
+          <w:sz w:val="22"/>
+          <w:szCs w:val="22"/>
+        </w:rPr>
+        <w:t xml:space="preserve"> can target critical junctures without reprocessing the entire reasoning chain. This method reduces computational overhead while maintaining high solution fidelity</w:t>
+      </w:r>
+      <w:r>
+        <w:rPr>
+          <w:rFonts w:ascii="Times New Roman" w:hAnsi="Times New Roman" w:cs="Times New Roman"/>
+          <w:sz w:val="22"/>
+          <w:szCs w:val="22"/>
+        </w:rPr>
+        <w:t xml:space="preserve"> as CoT’s are generated recursively as they are identified</w:t>
+      </w:r>
+      <w:r>
+        <w:rPr>
+          <w:rFonts w:ascii="Times New Roman" w:hAnsi="Times New Roman" w:cs="Times New Roman"/>
+          <w:sz w:val="22"/>
+          <w:szCs w:val="22"/>
+        </w:rPr>
+        <w:t>.</w:t>
+      </w:r>
+    </w:p>
+    <w:p>
+      <w:pPr>
+        <w:pStyle w:val="ListParagraph"/>
+        <w:autoSpaceDE w:val="0"/>
+        <w:autoSpaceDN w:val="0"/>
+        <w:adjustRightInd w:val="0"/>
+        <w:spacing w:after="298"/>
+        <w:jc w:val="both"/>
+        <w:rPr>
+          <w:rFonts w:ascii="Times New Roman" w:hAnsi="Times New Roman" w:cs="Times New Roman"/>
+          <w:sz w:val="22"/>
+          <w:szCs w:val="22"/>
+        </w:rPr>
+      </w:pPr>
+    </w:p>
+    <w:p>
+      <w:pPr>
+        <w:pStyle w:val="ListParagraph"/>
+        <w:autoSpaceDE w:val="0"/>
+        <w:autoSpaceDN w:val="0"/>
+        <w:adjustRightInd w:val="0"/>
+        <w:spacing w:after="298"/>
+        <w:jc w:val="both"/>
+        <w:rPr>
+          <w:rFonts w:ascii="Times New Roman" w:hAnsi="Times New Roman" w:cs="Times New Roman"/>
+          <w:sz w:val="22"/>
+          <w:szCs w:val="22"/>
+        </w:rPr>
+      </w:pPr>
+      <w:r>
+        <w:rPr>
+          <w:rFonts w:ascii="Times New Roman" w:hAnsi="Times New Roman" w:cs="Times New Roman"/>
+          <w:sz w:val="22"/>
+          <w:szCs w:val="22"/>
+        </w:rPr>
         <w:lastRenderedPageBreak/>
-        <w:t>A</w:t>
-      </w:r>
-      <w:r>
-        <w:rPr>
-          <w:rFonts w:ascii="Times New Roman" w:hAnsi="Times New Roman" w:cs="Times New Roman"/>
-          <w:sz w:val="22"/>
-          <w:szCs w:val="22"/>
-        </w:rPr>
-        <w:t xml:space="preserve">nother </w:t>
-      </w:r>
-      <w:r>
-        <w:rPr>
-          <w:rFonts w:ascii="Times New Roman" w:hAnsi="Times New Roman" w:cs="Times New Roman"/>
-          <w:sz w:val="22"/>
-          <w:szCs w:val="22"/>
-        </w:rPr>
-        <w:t xml:space="preserve">novel concept involves the use of a dedicated end-gate model that synthesizes the outputs of multiple </w:t>
-      </w:r>
-      <w:proofErr w:type="spellStart"/>
-      <w:r>
-        <w:rPr>
-          <w:rFonts w:ascii="Times New Roman" w:hAnsi="Times New Roman" w:cs="Times New Roman"/>
-          <w:sz w:val="22"/>
-          <w:szCs w:val="22"/>
-        </w:rPr>
-        <w:t>CoT</w:t>
-      </w:r>
-      <w:r>
-        <w:rPr>
-          <w:rFonts w:ascii="Times New Roman" w:hAnsi="Times New Roman" w:cs="Times New Roman"/>
-          <w:sz w:val="22"/>
-          <w:szCs w:val="22"/>
-        </w:rPr>
-        <w:t>’</w:t>
-      </w:r>
-      <w:r>
-        <w:rPr>
-          <w:rFonts w:ascii="Times New Roman" w:hAnsi="Times New Roman" w:cs="Times New Roman"/>
-          <w:sz w:val="22"/>
-          <w:szCs w:val="22"/>
-        </w:rPr>
-        <w:t>s</w:t>
-      </w:r>
-      <w:proofErr w:type="spellEnd"/>
-      <w:r>
-        <w:rPr>
-          <w:rFonts w:ascii="Times New Roman" w:hAnsi="Times New Roman" w:cs="Times New Roman"/>
-          <w:sz w:val="22"/>
-          <w:szCs w:val="22"/>
-        </w:rPr>
-        <w:t xml:space="preserve"> to produce a coherent and validated final solution. </w:t>
-      </w:r>
-      <w:proofErr w:type="gramStart"/>
-      <w:r>
-        <w:rPr>
-          <w:rFonts w:ascii="Times New Roman" w:hAnsi="Times New Roman" w:cs="Times New Roman"/>
-          <w:sz w:val="22"/>
-          <w:szCs w:val="22"/>
-        </w:rPr>
-        <w:t>Similar to</w:t>
-      </w:r>
-      <w:proofErr w:type="gramEnd"/>
-      <w:r>
-        <w:rPr>
-          <w:rFonts w:ascii="Times New Roman" w:hAnsi="Times New Roman" w:cs="Times New Roman"/>
-          <w:sz w:val="22"/>
-          <w:szCs w:val="22"/>
-        </w:rPr>
-        <w:t xml:space="preserve"> the global consistency check that is used in our solution, we can</w:t>
-      </w:r>
-      <w:r>
-        <w:rPr>
-          <w:rFonts w:ascii="Times New Roman" w:hAnsi="Times New Roman" w:cs="Times New Roman"/>
-          <w:sz w:val="22"/>
-          <w:szCs w:val="22"/>
-        </w:rPr>
-        <w:t xml:space="preserve"> pro</w:t>
-      </w:r>
-      <w:r>
-        <w:rPr>
-          <w:rFonts w:ascii="Times New Roman" w:hAnsi="Times New Roman" w:cs="Times New Roman"/>
-          <w:sz w:val="22"/>
-          <w:szCs w:val="22"/>
-        </w:rPr>
-        <w:t>vide</w:t>
-      </w:r>
-      <w:r>
-        <w:rPr>
-          <w:rFonts w:ascii="Times New Roman" w:hAnsi="Times New Roman" w:cs="Times New Roman"/>
-          <w:sz w:val="22"/>
-          <w:szCs w:val="22"/>
-        </w:rPr>
-        <w:t xml:space="preserve"> this end-gate model with a diverse set of reasoning paths </w:t>
-      </w:r>
-      <w:r>
-        <w:rPr>
-          <w:rFonts w:ascii="Times New Roman" w:hAnsi="Times New Roman" w:cs="Times New Roman"/>
-          <w:sz w:val="22"/>
-          <w:szCs w:val="22"/>
-        </w:rPr>
-        <w:t>to</w:t>
-      </w:r>
-      <w:r>
-        <w:rPr>
-          <w:rFonts w:ascii="Times New Roman" w:hAnsi="Times New Roman" w:cs="Times New Roman"/>
-          <w:sz w:val="22"/>
-          <w:szCs w:val="22"/>
-        </w:rPr>
-        <w:t xml:space="preserve"> ensure consistency, robustness, and an improved capacity for error detection.</w:t>
-      </w:r>
-      <w:r>
-        <w:rPr>
-          <w:rFonts w:ascii="Times New Roman" w:hAnsi="Times New Roman" w:cs="Times New Roman"/>
-          <w:sz w:val="22"/>
-          <w:szCs w:val="22"/>
-        </w:rPr>
-        <w:t xml:space="preserve"> This end gate model falls in the same family as the specifically trained models that are small at scale yet domain rich in their specific role.</w:t>
-      </w:r>
-    </w:p>
-    <w:p>
-      <w:pPr>
-        <w:pStyle w:val="ListParagraph"/>
-        <w:autoSpaceDE w:val="0"/>
-        <w:autoSpaceDN w:val="0"/>
-        <w:adjustRightInd w:val="0"/>
-        <w:spacing w:after="298"/>
-        <w:jc w:val="both"/>
-        <w:rPr>
-          <w:rFonts w:ascii="Times New Roman" w:hAnsi="Times New Roman" w:cs="Times New Roman"/>
-          <w:sz w:val="22"/>
-          <w:szCs w:val="22"/>
-        </w:rPr>
-      </w:pPr>
-    </w:p>
-    <w:p>
-      <w:pPr>
-        <w:pStyle w:val="ListParagraph"/>
-        <w:autoSpaceDE w:val="0"/>
-        <w:autoSpaceDN w:val="0"/>
-        <w:adjustRightInd w:val="0"/>
-        <w:spacing w:after="298"/>
-        <w:jc w:val="both"/>
-        <w:rPr>
-          <w:rFonts w:ascii="Times New Roman" w:hAnsi="Times New Roman" w:cs="Times New Roman"/>
-          <w:sz w:val="22"/>
-          <w:szCs w:val="22"/>
-        </w:rPr>
-      </w:pPr>
-      <w:r>
-        <w:rPr>
-          <w:rFonts w:ascii="Times New Roman" w:hAnsi="Times New Roman" w:cs="Times New Roman"/>
-          <w:sz w:val="22"/>
-          <w:szCs w:val="22"/>
-        </w:rPr>
-        <w:t xml:space="preserve">This inherently brings forward the question of the Chain-of-Thought process itself. Why is it that we are judging the performance of this model based on the final solution that the </w:t>
-      </w:r>
-      <w:proofErr w:type="spellStart"/>
-      <w:r>
-        <w:rPr>
-          <w:rFonts w:ascii="Times New Roman" w:hAnsi="Times New Roman" w:cs="Times New Roman"/>
-          <w:sz w:val="22"/>
-          <w:szCs w:val="22"/>
-        </w:rPr>
-        <w:t>CoT</w:t>
-      </w:r>
-      <w:proofErr w:type="spellEnd"/>
-      <w:r>
-        <w:rPr>
-          <w:rFonts w:ascii="Times New Roman" w:hAnsi="Times New Roman" w:cs="Times New Roman"/>
-          <w:sz w:val="22"/>
-          <w:szCs w:val="22"/>
-        </w:rPr>
-        <w:t xml:space="preserve"> produced? A question that arises in our discussions is what if we rather trained our </w:t>
-      </w:r>
-      <w:r>
-        <w:rPr>
-          <w:rFonts w:ascii="Times New Roman" w:hAnsi="Times New Roman" w:cs="Times New Roman"/>
-          <w:sz w:val="22"/>
-          <w:szCs w:val="22"/>
-        </w:rPr>
-        <w:t xml:space="preserve">specific </w:t>
-      </w:r>
-      <w:r>
-        <w:rPr>
-          <w:rFonts w:ascii="Times New Roman" w:hAnsi="Times New Roman" w:cs="Times New Roman"/>
-          <w:sz w:val="22"/>
-          <w:szCs w:val="22"/>
-        </w:rPr>
-        <w:t>model</w:t>
-      </w:r>
-      <w:r>
-        <w:rPr>
-          <w:rFonts w:ascii="Times New Roman" w:hAnsi="Times New Roman" w:cs="Times New Roman"/>
-          <w:sz w:val="22"/>
-          <w:szCs w:val="22"/>
-        </w:rPr>
-        <w:t>s</w:t>
-      </w:r>
-      <w:r>
-        <w:rPr>
-          <w:rFonts w:ascii="Times New Roman" w:hAnsi="Times New Roman" w:cs="Times New Roman"/>
-          <w:sz w:val="22"/>
-          <w:szCs w:val="22"/>
-        </w:rPr>
-        <w:t xml:space="preserve"> to synthesize multiple </w:t>
-      </w:r>
-      <w:proofErr w:type="spellStart"/>
-      <w:r>
-        <w:rPr>
-          <w:rFonts w:ascii="Times New Roman" w:hAnsi="Times New Roman" w:cs="Times New Roman"/>
-          <w:sz w:val="22"/>
-          <w:szCs w:val="22"/>
-        </w:rPr>
-        <w:t>CoT’s</w:t>
-      </w:r>
-      <w:proofErr w:type="spellEnd"/>
-      <w:r>
-        <w:rPr>
-          <w:rFonts w:ascii="Times New Roman" w:hAnsi="Times New Roman" w:cs="Times New Roman"/>
-          <w:sz w:val="22"/>
-          <w:szCs w:val="22"/>
-        </w:rPr>
-        <w:t xml:space="preserve"> that reach the same yet correct final solution?</w:t>
-      </w:r>
-      <w:r>
-        <w:rPr>
-          <w:rFonts w:ascii="Times New Roman" w:hAnsi="Times New Roman" w:cs="Times New Roman"/>
-          <w:sz w:val="22"/>
-          <w:szCs w:val="22"/>
-        </w:rPr>
-        <w:t xml:space="preserve"> Instead of treating loss as the distance from the final solution, we should rather train the loss on the quality of the </w:t>
-      </w:r>
-      <w:proofErr w:type="spellStart"/>
-      <w:r>
-        <w:rPr>
-          <w:rFonts w:ascii="Times New Roman" w:hAnsi="Times New Roman" w:cs="Times New Roman"/>
-          <w:sz w:val="22"/>
-          <w:szCs w:val="22"/>
-        </w:rPr>
-        <w:t>CoT’s</w:t>
-      </w:r>
-      <w:proofErr w:type="spellEnd"/>
-      <w:r>
-        <w:rPr>
-          <w:rFonts w:ascii="Times New Roman" w:hAnsi="Times New Roman" w:cs="Times New Roman"/>
-          <w:sz w:val="22"/>
-          <w:szCs w:val="22"/>
-        </w:rPr>
-        <w:t xml:space="preserve"> it produces to reach that final solution.</w:t>
-      </w:r>
-      <w:r>
-        <w:rPr>
-          <w:rFonts w:ascii="Times New Roman" w:hAnsi="Times New Roman" w:cs="Times New Roman"/>
-          <w:sz w:val="22"/>
-          <w:szCs w:val="22"/>
-        </w:rPr>
-        <w:t xml:space="preserve"> This loss term however is just a fractional representation of all the specific models involved in producing </w:t>
-      </w:r>
-      <w:proofErr w:type="gramStart"/>
-      <w:r>
-        <w:rPr>
-          <w:rFonts w:ascii="Times New Roman" w:hAnsi="Times New Roman" w:cs="Times New Roman"/>
-          <w:sz w:val="22"/>
-          <w:szCs w:val="22"/>
-        </w:rPr>
-        <w:t>the final result</w:t>
-      </w:r>
-      <w:proofErr w:type="gramEnd"/>
-      <w:r>
-        <w:rPr>
-          <w:rFonts w:ascii="Times New Roman" w:hAnsi="Times New Roman" w:cs="Times New Roman"/>
-          <w:sz w:val="22"/>
-          <w:szCs w:val="22"/>
-        </w:rPr>
-        <w:t>. The division of this loss term would need to be understood as a combined value between the accuracy of the step generated, the logical flow of all steps, and the effectiveness of the global consistency check.</w:t>
-      </w:r>
-      <w:r>
-        <w:rPr>
-          <w:rFonts w:ascii="Times New Roman" w:hAnsi="Times New Roman" w:cs="Times New Roman"/>
-          <w:sz w:val="22"/>
-          <w:szCs w:val="22"/>
-        </w:rPr>
-        <w:t xml:space="preserve"> </w:t>
-      </w:r>
-      <w:r>
-        <w:rPr>
-          <w:rFonts w:ascii="Times New Roman" w:hAnsi="Times New Roman" w:cs="Times New Roman"/>
-          <w:sz w:val="22"/>
-          <w:szCs w:val="22"/>
-        </w:rPr>
-        <w:t>This self-learning paradigm could bridge the gap between pre-defined human heuristics and emergent model-driven logic.</w:t>
-      </w:r>
-    </w:p>
-    <w:p>
-      <w:pPr>
-        <w:pStyle w:val="ListParagraph"/>
-        <w:autoSpaceDE w:val="0"/>
-        <w:autoSpaceDN w:val="0"/>
-        <w:adjustRightInd w:val="0"/>
-        <w:spacing w:after="298"/>
-        <w:jc w:val="both"/>
-        <w:rPr>
-          <w:rFonts w:ascii="Times New Roman" w:hAnsi="Times New Roman" w:cs="Times New Roman"/>
-          <w:sz w:val="22"/>
-          <w:szCs w:val="22"/>
-        </w:rPr>
-      </w:pPr>
-    </w:p>
-    <w:p>
-      <w:pPr>
-        <w:pStyle w:val="ListParagraph"/>
-        <w:autoSpaceDE w:val="0"/>
-        <w:autoSpaceDN w:val="0"/>
-        <w:adjustRightInd w:val="0"/>
-        <w:spacing w:after="298"/>
-        <w:jc w:val="both"/>
-        <w:rPr>
-          <w:rFonts w:ascii="Times New Roman" w:hAnsi="Times New Roman" w:cs="Times New Roman"/>
-          <w:sz w:val="22"/>
-          <w:szCs w:val="22"/>
-        </w:rPr>
-      </w:pPr>
-    </w:p>
-    <w:p>
-      <w:pPr>
-        <w:pStyle w:val="ListParagraph"/>
-        <w:autoSpaceDE w:val="0"/>
-        <w:autoSpaceDN w:val="0"/>
-        <w:adjustRightInd w:val="0"/>
-        <w:spacing w:after="298"/>
-        <w:jc w:val="both"/>
-        <w:rPr>
-          <w:rFonts w:ascii="Times New Roman" w:hAnsi="Times New Roman" w:cs="Times New Roman"/>
-          <w:b/>
-          <w:bCs/>
-          <w:i/>
-          <w:iCs/>
-          <w:sz w:val="22"/>
-          <w:szCs w:val="22"/>
-        </w:rPr>
-      </w:pPr>
-      <w:r>
-        <w:rPr>
-          <w:rFonts w:ascii="Times New Roman" w:hAnsi="Times New Roman" w:cs="Times New Roman"/>
-          <w:b/>
-          <w:bCs/>
-          <w:i/>
-          <w:iCs/>
-          <w:sz w:val="22"/>
-          <w:szCs w:val="22"/>
-        </w:rPr>
-        <w:t>4.2</w:t>
-      </w:r>
-      <w:r>
-        <w:rPr>
-          <w:rFonts w:ascii="Times New Roman" w:hAnsi="Times New Roman" w:cs="Times New Roman"/>
-          <w:b/>
-          <w:bCs/>
-          <w:i/>
-          <w:iCs/>
-          <w:sz w:val="22"/>
-          <w:szCs w:val="22"/>
-        </w:rPr>
-        <w:t xml:space="preserve"> - </w:t>
-      </w:r>
-      <w:r>
-        <w:rPr>
-          <w:rFonts w:ascii="Times New Roman" w:hAnsi="Times New Roman" w:cs="Times New Roman"/>
-          <w:b/>
-          <w:bCs/>
-          <w:i/>
-          <w:iCs/>
-          <w:sz w:val="22"/>
-          <w:szCs w:val="22"/>
-        </w:rPr>
-        <w:t>Incorporating Assumptions, Consistency, and Diversions into Feedback Loops</w:t>
-      </w:r>
-    </w:p>
-    <w:p>
-      <w:pPr>
-        <w:pStyle w:val="ListParagraph"/>
-        <w:autoSpaceDE w:val="0"/>
-        <w:autoSpaceDN w:val="0"/>
-        <w:adjustRightInd w:val="0"/>
-        <w:spacing w:after="298"/>
-        <w:jc w:val="both"/>
-        <w:rPr>
-          <w:rFonts w:ascii="Times New Roman" w:hAnsi="Times New Roman" w:cs="Times New Roman"/>
-          <w:sz w:val="22"/>
-          <w:szCs w:val="22"/>
-        </w:rPr>
-      </w:pPr>
-      <w:r>
-        <w:rPr>
-          <w:rFonts w:ascii="Times New Roman" w:hAnsi="Times New Roman" w:cs="Times New Roman"/>
-          <w:sz w:val="22"/>
-          <w:szCs w:val="22"/>
-        </w:rPr>
-        <w:t xml:space="preserve">Efficiently handling assumptions, inconsistencies, and diversions within the reasoning process is critical for optimizing the </w:t>
-      </w:r>
-      <w:proofErr w:type="spellStart"/>
-      <w:r>
-        <w:rPr>
-          <w:rFonts w:ascii="Times New Roman" w:hAnsi="Times New Roman" w:cs="Times New Roman"/>
-          <w:sz w:val="22"/>
-          <w:szCs w:val="22"/>
-        </w:rPr>
-        <w:t>CoT</w:t>
-      </w:r>
-      <w:proofErr w:type="spellEnd"/>
-      <w:r>
-        <w:rPr>
-          <w:rFonts w:ascii="Times New Roman" w:hAnsi="Times New Roman" w:cs="Times New Roman"/>
-          <w:sz w:val="22"/>
-          <w:szCs w:val="22"/>
-        </w:rPr>
-        <w:t xml:space="preserve"> system. </w:t>
-      </w:r>
-      <w:r>
-        <w:rPr>
-          <w:rFonts w:ascii="Times New Roman" w:hAnsi="Times New Roman" w:cs="Times New Roman"/>
-          <w:sz w:val="22"/>
-          <w:szCs w:val="22"/>
-        </w:rPr>
-        <w:t>Our current method</w:t>
-      </w:r>
-      <w:r>
-        <w:rPr>
-          <w:rFonts w:ascii="Times New Roman" w:hAnsi="Times New Roman" w:cs="Times New Roman"/>
-          <w:sz w:val="22"/>
-          <w:szCs w:val="22"/>
-        </w:rPr>
-        <w:t xml:space="preserve"> involve</w:t>
-      </w:r>
-      <w:r>
-        <w:rPr>
-          <w:rFonts w:ascii="Times New Roman" w:hAnsi="Times New Roman" w:cs="Times New Roman"/>
-          <w:sz w:val="22"/>
-          <w:szCs w:val="22"/>
-        </w:rPr>
-        <w:t>s</w:t>
-      </w:r>
-      <w:r>
-        <w:rPr>
-          <w:rFonts w:ascii="Times New Roman" w:hAnsi="Times New Roman" w:cs="Times New Roman"/>
-          <w:sz w:val="22"/>
-          <w:szCs w:val="22"/>
-        </w:rPr>
-        <w:t xml:space="preserve"> restarting the </w:t>
-      </w:r>
-      <w:proofErr w:type="spellStart"/>
-      <w:r>
-        <w:rPr>
-          <w:rFonts w:ascii="Times New Roman" w:hAnsi="Times New Roman" w:cs="Times New Roman"/>
-          <w:sz w:val="22"/>
-          <w:szCs w:val="22"/>
-        </w:rPr>
-        <w:t>CoT</w:t>
-      </w:r>
-      <w:proofErr w:type="spellEnd"/>
-      <w:r>
-        <w:rPr>
-          <w:rFonts w:ascii="Times New Roman" w:hAnsi="Times New Roman" w:cs="Times New Roman"/>
-          <w:sz w:val="22"/>
-          <w:szCs w:val="22"/>
-        </w:rPr>
-        <w:t xml:space="preserve"> generation process whenever a logical inconsistency or error is identified. However, this approach is computationally expensive and may lead to redundant evaluations.</w:t>
-      </w:r>
-    </w:p>
-    <w:p>
-      <w:pPr>
-        <w:pStyle w:val="ListParagraph"/>
-        <w:autoSpaceDE w:val="0"/>
-        <w:autoSpaceDN w:val="0"/>
-        <w:adjustRightInd w:val="0"/>
-        <w:spacing w:after="298"/>
-        <w:jc w:val="both"/>
-        <w:rPr>
-          <w:rFonts w:ascii="Times New Roman" w:hAnsi="Times New Roman" w:cs="Times New Roman"/>
-          <w:sz w:val="22"/>
-          <w:szCs w:val="22"/>
-        </w:rPr>
-      </w:pPr>
-    </w:p>
-    <w:p>
-      <w:pPr>
-        <w:pStyle w:val="ListParagraph"/>
-        <w:autoSpaceDE w:val="0"/>
-        <w:autoSpaceDN w:val="0"/>
-        <w:adjustRightInd w:val="0"/>
-        <w:spacing w:after="298"/>
-        <w:jc w:val="both"/>
-        <w:rPr>
-          <w:rFonts w:ascii="Times New Roman" w:hAnsi="Times New Roman" w:cs="Times New Roman"/>
-          <w:sz w:val="22"/>
-          <w:szCs w:val="22"/>
-        </w:rPr>
-      </w:pPr>
-      <w:r>
-        <w:rPr>
-          <w:rFonts w:ascii="Times New Roman" w:hAnsi="Times New Roman" w:cs="Times New Roman"/>
-          <w:sz w:val="22"/>
-          <w:szCs w:val="22"/>
-        </w:rPr>
-        <w:t xml:space="preserve">We propose a more efficient strategy where the feedback mechanism </w:t>
-      </w:r>
-      <w:r>
-        <w:rPr>
-          <w:rFonts w:ascii="Times New Roman" w:hAnsi="Times New Roman" w:cs="Times New Roman"/>
-          <w:sz w:val="22"/>
-          <w:szCs w:val="22"/>
-        </w:rPr>
-        <w:t>has the authority to generate</w:t>
-      </w:r>
-      <w:r>
-        <w:rPr>
-          <w:rFonts w:ascii="Times New Roman" w:hAnsi="Times New Roman" w:cs="Times New Roman"/>
-          <w:sz w:val="22"/>
-          <w:szCs w:val="22"/>
-        </w:rPr>
-        <w:t xml:space="preserve"> alternative </w:t>
-      </w:r>
-      <w:proofErr w:type="spellStart"/>
-      <w:r>
-        <w:rPr>
-          <w:rFonts w:ascii="Times New Roman" w:hAnsi="Times New Roman" w:cs="Times New Roman"/>
-          <w:sz w:val="22"/>
-          <w:szCs w:val="22"/>
-        </w:rPr>
-        <w:t>CoTs</w:t>
-      </w:r>
-      <w:proofErr w:type="spellEnd"/>
-      <w:r>
-        <w:rPr>
-          <w:rFonts w:ascii="Times New Roman" w:hAnsi="Times New Roman" w:cs="Times New Roman"/>
-          <w:sz w:val="22"/>
-          <w:szCs w:val="22"/>
-        </w:rPr>
-        <w:t xml:space="preserve"> at the specific point of divergence, rather than restarting the entire process. By delegating the authority to address diversions to the feedback gate, the </w:t>
-      </w:r>
-      <w:r>
-        <w:rPr>
-          <w:rFonts w:ascii="Times New Roman" w:hAnsi="Times New Roman" w:cs="Times New Roman"/>
-          <w:sz w:val="22"/>
-          <w:szCs w:val="22"/>
-        </w:rPr>
-        <w:t>model</w:t>
-      </w:r>
-      <w:r>
-        <w:rPr>
-          <w:rFonts w:ascii="Times New Roman" w:hAnsi="Times New Roman" w:cs="Times New Roman"/>
-          <w:sz w:val="22"/>
-          <w:szCs w:val="22"/>
-        </w:rPr>
-        <w:t xml:space="preserve"> can target critical junctures without reprocessing the entire reasoning chain. This method reduces computational overhead while maintaining high solution fidelity</w:t>
-      </w:r>
-      <w:r>
-        <w:rPr>
-          <w:rFonts w:ascii="Times New Roman" w:hAnsi="Times New Roman" w:cs="Times New Roman"/>
-          <w:sz w:val="22"/>
-          <w:szCs w:val="22"/>
-        </w:rPr>
-        <w:t xml:space="preserve"> as </w:t>
-      </w:r>
-      <w:proofErr w:type="spellStart"/>
-      <w:r>
-        <w:rPr>
-          <w:rFonts w:ascii="Times New Roman" w:hAnsi="Times New Roman" w:cs="Times New Roman"/>
-          <w:sz w:val="22"/>
-          <w:szCs w:val="22"/>
-        </w:rPr>
-        <w:t>CoT’s</w:t>
-      </w:r>
-      <w:proofErr w:type="spellEnd"/>
-      <w:r>
-        <w:rPr>
-          <w:rFonts w:ascii="Times New Roman" w:hAnsi="Times New Roman" w:cs="Times New Roman"/>
-          <w:sz w:val="22"/>
-          <w:szCs w:val="22"/>
-        </w:rPr>
-        <w:t xml:space="preserve"> are generated recursively as they are identified</w:t>
-      </w:r>
-      <w:r>
-        <w:rPr>
-          <w:rFonts w:ascii="Times New Roman" w:hAnsi="Times New Roman" w:cs="Times New Roman"/>
-          <w:sz w:val="22"/>
-          <w:szCs w:val="22"/>
-        </w:rPr>
-        <w:t>.</w:t>
-      </w:r>
-    </w:p>
-    <w:p>
-      <w:pPr>
-        <w:pStyle w:val="ListParagraph"/>
-        <w:autoSpaceDE w:val="0"/>
-        <w:autoSpaceDN w:val="0"/>
-        <w:adjustRightInd w:val="0"/>
-        <w:spacing w:after="298"/>
-        <w:jc w:val="both"/>
-        <w:rPr>
-          <w:rFonts w:ascii="Times New Roman" w:hAnsi="Times New Roman" w:cs="Times New Roman"/>
-          <w:sz w:val="22"/>
-          <w:szCs w:val="22"/>
-        </w:rPr>
-      </w:pPr>
-    </w:p>
-    <w:p>
-      <w:pPr>
-        <w:pStyle w:val="ListParagraph"/>
-        <w:autoSpaceDE w:val="0"/>
-        <w:autoSpaceDN w:val="0"/>
-        <w:adjustRightInd w:val="0"/>
-        <w:spacing w:after="298"/>
-        <w:jc w:val="both"/>
-        <w:rPr>
-          <w:rFonts w:ascii="Times New Roman" w:hAnsi="Times New Roman" w:cs="Times New Roman"/>
-          <w:sz w:val="22"/>
-          <w:szCs w:val="22"/>
-        </w:rPr>
-      </w:pPr>
-      <w:r>
-        <w:rPr>
-          <w:rFonts w:ascii="Times New Roman" w:hAnsi="Times New Roman" w:cs="Times New Roman"/>
-          <w:sz w:val="22"/>
-          <w:szCs w:val="22"/>
-        </w:rPr>
-        <w:t xml:space="preserve">Furthermore, by restricting global evaluations to the end-gates of </w:t>
-      </w:r>
-      <w:proofErr w:type="spellStart"/>
-      <w:r>
-        <w:rPr>
-          <w:rFonts w:ascii="Times New Roman" w:hAnsi="Times New Roman" w:cs="Times New Roman"/>
-          <w:sz w:val="22"/>
-          <w:szCs w:val="22"/>
-        </w:rPr>
-        <w:t>CoTs</w:t>
-      </w:r>
-      <w:proofErr w:type="spellEnd"/>
+        <w:t>Furthermore, by restricting global evaluations to the end-gates of CoTs</w:t>
+      </w:r>
       <w:r>
         <w:rPr>
           <w:rFonts w:ascii="Times New Roman" w:hAnsi="Times New Roman" w:cs="Times New Roman"/>
@@ -4263,7 +3967,6 @@
           <w:sz w:val="22"/>
           <w:szCs w:val="22"/>
         </w:rPr>
-        <w:lastRenderedPageBreak/>
         <w:t xml:space="preserve">INSERT GRAPHIC OF </w:t>
       </w:r>
       <w:r>
@@ -4763,6 +4466,7 @@
           <w:sz w:val="22"/>
           <w:szCs w:val="22"/>
         </w:rPr>
+        <w:lastRenderedPageBreak/>
         <w:t>However, as we have seen with the results of this study, we can synthetize system level methods that allow for even baseline models to improve upon their performance</w:t>
       </w:r>
       <w:r>
@@ -4904,7 +4608,6 @@
           <w:sz w:val="22"/>
           <w:szCs w:val="22"/>
         </w:rPr>
-        <w:lastRenderedPageBreak/>
         <w:tab/>
       </w:r>
       <w:r>
@@ -5065,25 +4768,7 @@
           <w:sz w:val="22"/>
           <w:szCs w:val="22"/>
         </w:rPr>
-        <w:t xml:space="preserve">ese </w:t>
-      </w:r>
-      <w:proofErr w:type="spellStart"/>
-      <w:r>
-        <w:rPr>
-          <w:rFonts w:ascii="Times New Roman" w:hAnsi="Times New Roman" w:cs="Times New Roman"/>
-          <w:sz w:val="22"/>
-          <w:szCs w:val="22"/>
-        </w:rPr>
-        <w:t>CoT’s</w:t>
-      </w:r>
-      <w:proofErr w:type="spellEnd"/>
-      <w:r>
-        <w:rPr>
-          <w:rFonts w:ascii="Times New Roman" w:hAnsi="Times New Roman" w:cs="Times New Roman"/>
-          <w:sz w:val="22"/>
-          <w:szCs w:val="22"/>
-        </w:rPr>
-        <w:t xml:space="preserve"> can be representative of the human enriched prompts that were utilized to improve that same baseline model performance.</w:t>
+        <w:t>ese CoT’s can be representative of the human enriched prompts that were utilized to improve that same baseline model performance.</w:t>
       </w:r>
     </w:p>
     <w:p>
@@ -5145,25 +4830,7 @@
           <w:sz w:val="22"/>
           <w:szCs w:val="22"/>
         </w:rPr>
-        <w:t xml:space="preserve"> the assumption that human </w:t>
-      </w:r>
-      <w:proofErr w:type="spellStart"/>
-      <w:r>
-        <w:rPr>
-          <w:rFonts w:ascii="Times New Roman" w:hAnsi="Times New Roman" w:cs="Times New Roman"/>
-          <w:sz w:val="22"/>
-          <w:szCs w:val="22"/>
-        </w:rPr>
-        <w:t>CoT</w:t>
-      </w:r>
-      <w:proofErr w:type="spellEnd"/>
-      <w:r>
-        <w:rPr>
-          <w:rFonts w:ascii="Times New Roman" w:hAnsi="Times New Roman" w:cs="Times New Roman"/>
-          <w:sz w:val="22"/>
-          <w:szCs w:val="22"/>
-        </w:rPr>
-        <w:t xml:space="preserve"> is the strongest baseline. </w:t>
+        <w:t xml:space="preserve"> the assumption that human CoT is the strongest baseline. </w:t>
       </w:r>
       <w:r>
         <w:rPr>
@@ -5295,25 +4962,7 @@
           <w:sz w:val="22"/>
           <w:szCs w:val="22"/>
         </w:rPr>
-        <w:t xml:space="preserve">he computational and financial costs associated with advanced </w:t>
-      </w:r>
-      <w:proofErr w:type="spellStart"/>
-      <w:r>
-        <w:rPr>
-          <w:rFonts w:ascii="Times New Roman" w:hAnsi="Times New Roman" w:cs="Times New Roman"/>
-          <w:sz w:val="22"/>
-          <w:szCs w:val="22"/>
-        </w:rPr>
-        <w:t>CoT</w:t>
-      </w:r>
-      <w:proofErr w:type="spellEnd"/>
-      <w:r>
-        <w:rPr>
-          <w:rFonts w:ascii="Times New Roman" w:hAnsi="Times New Roman" w:cs="Times New Roman"/>
-          <w:sz w:val="22"/>
-          <w:szCs w:val="22"/>
-        </w:rPr>
-        <w:t xml:space="preserve"> </w:t>
+        <w:t xml:space="preserve">he computational and financial costs associated with advanced CoT </w:t>
       </w:r>
       <w:r>
         <w:rPr>
@@ -5460,44 +5109,17 @@
         </w:rPr>
         <w:t>The development of reasoning-specific datasets and architectures may hold the key to advancing AI’s capabilities in this domain (</w:t>
       </w:r>
-      <w:proofErr w:type="spellStart"/>
-      <w:r>
-        <w:fldChar w:fldCharType="begin"/>
-      </w:r>
-      <w:r>
-        <w:instrText>HYPERLINK "https://arxiv.org/abs/2107.08463" \t "_new"</w:instrText>
-      </w:r>
-      <w:r>
-        <w:fldChar w:fldCharType="separate"/>
-      </w:r>
-      <w:r>
-        <w:rPr>
-          <w:rStyle w:val="Hyperlink"/>
-          <w:rFonts w:ascii="Times New Roman" w:hAnsi="Times New Roman" w:cs="Times New Roman"/>
-          <w:sz w:val="22"/>
-          <w:szCs w:val="22"/>
-        </w:rPr>
-        <w:t>Bommasani</w:t>
-      </w:r>
-      <w:proofErr w:type="spellEnd"/>
-      <w:r>
-        <w:rPr>
-          <w:rStyle w:val="Hyperlink"/>
-          <w:rFonts w:ascii="Times New Roman" w:hAnsi="Times New Roman" w:cs="Times New Roman"/>
-          <w:sz w:val="22"/>
-          <w:szCs w:val="22"/>
-        </w:rPr>
-        <w:t xml:space="preserve"> et al., 2021</w:t>
-      </w:r>
-      <w:r>
-        <w:rPr>
-          <w:rStyle w:val="Hyperlink"/>
-          <w:rFonts w:ascii="Times New Roman" w:hAnsi="Times New Roman" w:cs="Times New Roman"/>
-          <w:sz w:val="22"/>
-          <w:szCs w:val="22"/>
-        </w:rPr>
-        <w:fldChar w:fldCharType="end"/>
-      </w:r>
+      <w:hyperlink r:id="rId12" w:tgtFrame="_new" w:history="1">
+        <w:r>
+          <w:rPr>
+            <w:rStyle w:val="Hyperlink"/>
+            <w:rFonts w:ascii="Times New Roman" w:hAnsi="Times New Roman" w:cs="Times New Roman"/>
+            <w:sz w:val="22"/>
+            <w:szCs w:val="22"/>
+          </w:rPr>
+          <w:t>Bommasani et al., 2021</w:t>
+        </w:r>
+      </w:hyperlink>
       <w:r>
         <w:rPr>
           <w:rFonts w:ascii="Times New Roman" w:hAnsi="Times New Roman" w:cs="Times New Roman"/>
@@ -5520,7 +5142,16 @@
           <w:sz w:val="22"/>
           <w:szCs w:val="22"/>
         </w:rPr>
-        <w:t xml:space="preserve">While this may be true for the specific models in our system, it is still important that we continue to scale the underlying baseline model with as much data through as many domains of knowledge as possible. </w:t>
+        <w:t xml:space="preserve">While this may be true for the specific models in our system, it </w:t>
+      </w:r>
+      <w:r>
+        <w:rPr>
+          <w:rFonts w:ascii="Times New Roman" w:hAnsi="Times New Roman" w:cs="Times New Roman"/>
+          <w:sz w:val="22"/>
+          <w:szCs w:val="22"/>
+        </w:rPr>
+        <w:lastRenderedPageBreak/>
+        <w:t xml:space="preserve">is still important that we continue to scale the underlying baseline model with as much data through as many domains of knowledge as possible. </w:t>
       </w:r>
     </w:p>
     <w:p>
@@ -5558,14 +5189,8 @@
           <w:rFonts w:ascii="Times New Roman" w:hAnsi="Times New Roman" w:cs="Times New Roman"/>
           <w:noProof/>
         </w:rPr>
-      </w:r>
-      <w:r>
-        <w:rPr>
-          <w:rFonts w:ascii="Times New Roman" w:hAnsi="Times New Roman" w:cs="Times New Roman"/>
-          <w:noProof/>
-        </w:rPr>
         <w:pict w14:anchorId="2C1EC8A3">
-          <v:rect id="_x0000_i1032" alt="" style="width:431.95pt;height:.05pt;mso-width-percent:0;mso-height-percent:0;mso-width-percent:0;mso-height-percent:0" o:hrpct="923" o:hralign="center" o:hrstd="t" o:hr="t" fillcolor="#a0a0a0" stroked="f"/>
+          <v:rect id="_x0000_i1026" alt="" style="width:398.75pt;height:.05pt;mso-width-percent:0;mso-height-percent:0;mso-width-percent:0;mso-height-percent:0" o:hrpct="852" o:hralign="center" o:hrstd="t" o:hr="t" fillcolor="#a0a0a0" stroked="f"/>
         </w:pict>
       </w:r>
     </w:p>
@@ -5952,6 +5577,7 @@
           <w:sz w:val="22"/>
           <w:szCs w:val="22"/>
         </w:rPr>
+        <w:lastRenderedPageBreak/>
         <w:t>5.1 – Role of LLMs</w:t>
       </w:r>
     </w:p>
@@ -6052,102 +5678,346 @@
           <w:sz w:val="22"/>
           <w:szCs w:val="22"/>
         </w:rPr>
+        <w:t>5.2 – LLMs as Systems</w:t>
+      </w:r>
+      <w:r>
+        <w:rPr>
+          <w:rFonts w:ascii="Times New Roman" w:hAnsi="Times New Roman" w:cs="Times New Roman"/>
+          <w:b/>
+          <w:bCs/>
+          <w:i/>
+          <w:iCs/>
+          <w:sz w:val="22"/>
+          <w:szCs w:val="22"/>
+        </w:rPr>
+        <w:t xml:space="preserve"> </w:t>
+      </w:r>
+      <w:r>
+        <w:rPr>
+          <w:rFonts w:ascii="Times New Roman" w:hAnsi="Times New Roman" w:cs="Times New Roman"/>
+          <w:b/>
+          <w:bCs/>
+          <w:i/>
+          <w:iCs/>
+          <w:color w:val="FF0000"/>
+          <w:sz w:val="22"/>
+          <w:szCs w:val="22"/>
+        </w:rPr>
+        <w:t>ADD SECTION ON HOW THIS APPLIES TO MULTIMODALITY</w:t>
+      </w:r>
+      <w:r>
+        <w:rPr>
+          <w:rFonts w:ascii="Times New Roman" w:hAnsi="Times New Roman" w:cs="Times New Roman"/>
+          <w:b/>
+          <w:bCs/>
+          <w:i/>
+          <w:iCs/>
+          <w:color w:val="FF0000"/>
+          <w:sz w:val="22"/>
+          <w:szCs w:val="22"/>
+        </w:rPr>
+        <w:t xml:space="preserve"> &amp; HOW Specifically trained models are just smaller fine tuned models all working in unision</w:t>
+      </w:r>
+      <w:r>
+        <w:rPr>
+          <w:rFonts w:ascii="Times New Roman" w:hAnsi="Times New Roman" w:cs="Times New Roman"/>
+          <w:b/>
+          <w:bCs/>
+          <w:i/>
+          <w:iCs/>
+          <w:color w:val="FF0000"/>
+          <w:sz w:val="22"/>
+          <w:szCs w:val="22"/>
+        </w:rPr>
+        <w:t xml:space="preserve"> – Possibly put this section after 5.3</w:t>
+      </w:r>
+    </w:p>
+    <w:p>
+      <w:pPr>
+        <w:pStyle w:val="ListParagraph"/>
+        <w:autoSpaceDE w:val="0"/>
+        <w:autoSpaceDN w:val="0"/>
+        <w:adjustRightInd w:val="0"/>
+        <w:spacing w:after="298"/>
+        <w:jc w:val="both"/>
+        <w:rPr>
+          <w:rFonts w:ascii="Times New Roman" w:hAnsi="Times New Roman" w:cs="Times New Roman"/>
+          <w:sz w:val="22"/>
+          <w:szCs w:val="22"/>
+        </w:rPr>
+      </w:pPr>
+      <w:r>
+        <w:rPr>
+          <w:rFonts w:ascii="Times New Roman" w:hAnsi="Times New Roman" w:cs="Times New Roman"/>
+          <w:sz w:val="22"/>
+          <w:szCs w:val="22"/>
+        </w:rPr>
+        <w:t>LLMs can be viewed in two distinct paradigms: as general transformers with broad but shallow applicability, and as systems tailored to integrate domain-specific knowledge, which can significantly enhance their performance. This distinction underscores the importance of prompt engineering. When a human prompter possesses domain-specific expertise, they inherently guide the model to produce more accurate reasoning paths or Chain-of-Thoughts (CoTs). This suggests that the next logical step in advancing toward AGI may involve enabling models to autonomously generate and differentiate CoTs with greater precision.</w:t>
+      </w:r>
+    </w:p>
+    <w:p>
+      <w:pPr>
+        <w:pStyle w:val="ListParagraph"/>
+        <w:autoSpaceDE w:val="0"/>
+        <w:autoSpaceDN w:val="0"/>
+        <w:adjustRightInd w:val="0"/>
+        <w:spacing w:after="298"/>
+        <w:jc w:val="both"/>
+        <w:rPr>
+          <w:rFonts w:ascii="Times New Roman" w:hAnsi="Times New Roman" w:cs="Times New Roman"/>
+          <w:sz w:val="22"/>
+          <w:szCs w:val="22"/>
+        </w:rPr>
+      </w:pPr>
+    </w:p>
+    <w:p>
+      <w:pPr>
+        <w:pStyle w:val="ListParagraph"/>
+        <w:autoSpaceDE w:val="0"/>
+        <w:autoSpaceDN w:val="0"/>
+        <w:adjustRightInd w:val="0"/>
+        <w:spacing w:after="298"/>
+        <w:jc w:val="both"/>
+        <w:rPr>
+          <w:rFonts w:ascii="Times New Roman" w:hAnsi="Times New Roman" w:cs="Times New Roman"/>
+          <w:sz w:val="22"/>
+          <w:szCs w:val="22"/>
+        </w:rPr>
+      </w:pPr>
+      <w:r>
+        <w:rPr>
+          <w:rFonts w:ascii="Times New Roman" w:hAnsi="Times New Roman" w:cs="Times New Roman"/>
+          <w:sz w:val="22"/>
+          <w:szCs w:val="22"/>
+        </w:rPr>
+        <w:t>By understanding LLMs as systems rather than isolated entities, their potential can be further unlocked. This systems-based approach could involve granting models access to external sources, such as the internet, codebases, or historical conversations</w:t>
+      </w:r>
+      <w:r>
+        <w:rPr>
+          <w:rFonts w:ascii="Times New Roman" w:hAnsi="Times New Roman" w:cs="Times New Roman"/>
+          <w:sz w:val="22"/>
+          <w:szCs w:val="22"/>
+        </w:rPr>
+        <w:t xml:space="preserve"> as we have seen with the recent developments by OpenAI</w:t>
+      </w:r>
+      <w:r>
+        <w:rPr>
+          <w:rFonts w:ascii="Times New Roman" w:hAnsi="Times New Roman" w:cs="Times New Roman"/>
+          <w:sz w:val="22"/>
+          <w:szCs w:val="22"/>
+        </w:rPr>
+        <w:t xml:space="preserve">. </w:t>
+      </w:r>
+      <w:r>
+        <w:rPr>
+          <w:rFonts w:ascii="Times New Roman" w:hAnsi="Times New Roman" w:cs="Times New Roman"/>
+          <w:sz w:val="22"/>
+          <w:szCs w:val="22"/>
+        </w:rPr>
+        <w:t>Thes</w:t>
+      </w:r>
+      <w:r>
+        <w:rPr>
+          <w:rFonts w:ascii="Times New Roman" w:hAnsi="Times New Roman" w:cs="Times New Roman"/>
+          <w:sz w:val="22"/>
+          <w:szCs w:val="22"/>
+        </w:rPr>
+        <w:t>e</w:t>
+      </w:r>
+      <w:r>
+        <w:rPr>
+          <w:rFonts w:ascii="Times New Roman" w:hAnsi="Times New Roman" w:cs="Times New Roman"/>
+          <w:sz w:val="22"/>
+          <w:szCs w:val="22"/>
+        </w:rPr>
+        <w:t xml:space="preserve"> capabilities</w:t>
+      </w:r>
+      <w:r>
+        <w:rPr>
+          <w:rFonts w:ascii="Times New Roman" w:hAnsi="Times New Roman" w:cs="Times New Roman"/>
+          <w:sz w:val="22"/>
+          <w:szCs w:val="22"/>
+        </w:rPr>
+        <w:t xml:space="preserve"> allow LLMs to dynamically retrieve relevant information, facilitating a deeper contextual awareness. </w:t>
+      </w:r>
+      <w:r>
+        <w:rPr>
+          <w:rFonts w:ascii="Times New Roman" w:hAnsi="Times New Roman" w:cs="Times New Roman"/>
+          <w:sz w:val="22"/>
+          <w:szCs w:val="22"/>
+        </w:rPr>
+        <w:t>Combining this ability with the CoT system as described in this paper, we may possess the key to unlocking</w:t>
+      </w:r>
+      <w:r>
+        <w:rPr>
+          <w:rFonts w:ascii="Times New Roman" w:hAnsi="Times New Roman" w:cs="Times New Roman"/>
+          <w:sz w:val="22"/>
+          <w:szCs w:val="22"/>
+        </w:rPr>
+        <w:t xml:space="preserve"> the principles of AGI, where the </w:t>
+      </w:r>
+      <w:r>
+        <w:rPr>
+          <w:rFonts w:ascii="Times New Roman" w:hAnsi="Times New Roman" w:cs="Times New Roman"/>
+          <w:sz w:val="22"/>
+          <w:szCs w:val="22"/>
+        </w:rPr>
+        <w:t>system</w:t>
+      </w:r>
+      <w:r>
+        <w:rPr>
+          <w:rFonts w:ascii="Times New Roman" w:hAnsi="Times New Roman" w:cs="Times New Roman"/>
+          <w:sz w:val="22"/>
+          <w:szCs w:val="22"/>
+        </w:rPr>
+        <w:t xml:space="preserve"> not only answers queries but actively builds and refines its knowledge base to address increasingly complex scenarios.</w:t>
+      </w:r>
+    </w:p>
+    <w:p>
+      <w:pPr>
+        <w:pStyle w:val="ListParagraph"/>
+        <w:autoSpaceDE w:val="0"/>
+        <w:autoSpaceDN w:val="0"/>
+        <w:adjustRightInd w:val="0"/>
+        <w:spacing w:after="298" w:line="240" w:lineRule="auto"/>
+        <w:jc w:val="both"/>
+        <w:rPr>
+          <w:rFonts w:ascii="Times New Roman" w:hAnsi="Times New Roman" w:cs="Times New Roman"/>
+          <w:sz w:val="22"/>
+          <w:szCs w:val="22"/>
+        </w:rPr>
+      </w:pPr>
+    </w:p>
+    <w:p>
+      <w:pPr>
+        <w:pStyle w:val="ListParagraph"/>
+        <w:autoSpaceDE w:val="0"/>
+        <w:autoSpaceDN w:val="0"/>
+        <w:adjustRightInd w:val="0"/>
+        <w:spacing w:after="298" w:line="240" w:lineRule="auto"/>
+        <w:jc w:val="both"/>
+        <w:rPr>
+          <w:rFonts w:ascii="Times New Roman" w:hAnsi="Times New Roman" w:cs="Times New Roman"/>
+          <w:sz w:val="22"/>
+          <w:szCs w:val="22"/>
+        </w:rPr>
+      </w:pPr>
+    </w:p>
+    <w:p>
+      <w:pPr>
+        <w:pStyle w:val="ListParagraph"/>
+        <w:autoSpaceDE w:val="0"/>
+        <w:autoSpaceDN w:val="0"/>
+        <w:adjustRightInd w:val="0"/>
+        <w:spacing w:after="298" w:line="240" w:lineRule="auto"/>
+        <w:jc w:val="both"/>
+        <w:rPr>
+          <w:rFonts w:ascii="Times New Roman" w:hAnsi="Times New Roman" w:cs="Times New Roman"/>
+          <w:b/>
+          <w:bCs/>
+          <w:i/>
+          <w:iCs/>
+          <w:sz w:val="22"/>
+          <w:szCs w:val="22"/>
+        </w:rPr>
+      </w:pPr>
+      <w:r>
+        <w:rPr>
+          <w:rFonts w:ascii="Times New Roman" w:hAnsi="Times New Roman" w:cs="Times New Roman"/>
+          <w:b/>
+          <w:bCs/>
+          <w:i/>
+          <w:iCs/>
+          <w:sz w:val="22"/>
+          <w:szCs w:val="22"/>
+        </w:rPr>
+        <w:t>5.3 – Context Expansion and AGI Scaling</w:t>
+      </w:r>
+    </w:p>
+    <w:p>
+      <w:pPr>
+        <w:pStyle w:val="ListParagraph"/>
+        <w:autoSpaceDE w:val="0"/>
+        <w:autoSpaceDN w:val="0"/>
+        <w:adjustRightInd w:val="0"/>
+        <w:spacing w:after="298"/>
+        <w:jc w:val="both"/>
+        <w:rPr>
+          <w:rFonts w:ascii="Times New Roman" w:hAnsi="Times New Roman" w:cs="Times New Roman"/>
+          <w:sz w:val="22"/>
+          <w:szCs w:val="22"/>
+        </w:rPr>
+      </w:pPr>
+      <w:r>
+        <w:rPr>
+          <w:rFonts w:ascii="Times New Roman" w:hAnsi="Times New Roman" w:cs="Times New Roman"/>
+          <w:sz w:val="22"/>
+          <w:szCs w:val="22"/>
+        </w:rPr>
+        <w:t xml:space="preserve">Scaling </w:t>
+      </w:r>
+      <w:r>
+        <w:rPr>
+          <w:rFonts w:ascii="Times New Roman" w:hAnsi="Times New Roman" w:cs="Times New Roman"/>
+          <w:sz w:val="22"/>
+          <w:szCs w:val="22"/>
+        </w:rPr>
+        <w:t xml:space="preserve">towards </w:t>
+      </w:r>
+      <w:r>
+        <w:rPr>
+          <w:rFonts w:ascii="Times New Roman" w:hAnsi="Times New Roman" w:cs="Times New Roman"/>
+          <w:sz w:val="22"/>
+          <w:szCs w:val="22"/>
+        </w:rPr>
+        <w:t>AGI is often discussed in terms of increasing the model's parameter count. However, this approach overlooks an equally critical aspect: scaling contextual awareness. Models that can store, recall, and efficiently manage context over extended interactions are likely to outperform models focused solely on parameter expansion. Context expansion could involve maintaining memory of prior CoTs, solutions, and even user-specific prompting patterns.</w:t>
+      </w:r>
+    </w:p>
+    <w:p>
+      <w:pPr>
+        <w:pStyle w:val="ListParagraph"/>
+        <w:autoSpaceDE w:val="0"/>
+        <w:autoSpaceDN w:val="0"/>
+        <w:adjustRightInd w:val="0"/>
+        <w:spacing w:after="298"/>
+        <w:jc w:val="both"/>
+        <w:rPr>
+          <w:rFonts w:ascii="Times New Roman" w:hAnsi="Times New Roman" w:cs="Times New Roman"/>
+          <w:sz w:val="22"/>
+          <w:szCs w:val="22"/>
+        </w:rPr>
+      </w:pPr>
+    </w:p>
+    <w:p>
+      <w:pPr>
+        <w:pStyle w:val="ListParagraph"/>
+        <w:autoSpaceDE w:val="0"/>
+        <w:autoSpaceDN w:val="0"/>
+        <w:adjustRightInd w:val="0"/>
+        <w:spacing w:after="298"/>
+        <w:jc w:val="both"/>
+        <w:rPr>
+          <w:rFonts w:ascii="Times New Roman" w:hAnsi="Times New Roman" w:cs="Times New Roman"/>
+          <w:sz w:val="22"/>
+          <w:szCs w:val="22"/>
+        </w:rPr>
+      </w:pPr>
+      <w:r>
+        <w:rPr>
+          <w:rFonts w:ascii="Times New Roman" w:hAnsi="Times New Roman" w:cs="Times New Roman"/>
+          <w:sz w:val="22"/>
+          <w:szCs w:val="22"/>
+        </w:rPr>
+        <w:t xml:space="preserve">Such memory capabilities would enable models to revisit prior assumptions, identify overlooked areas, and iteratively refine solutions. For instance, a model that understands a user's habitual framing of questions within a specific domain can preemptively explore assumptions and offer more personalized solutions. This ability to adaptively expand upon </w:t>
+      </w:r>
+      <w:r>
+        <w:rPr>
+          <w:rFonts w:ascii="Times New Roman" w:hAnsi="Times New Roman" w:cs="Times New Roman"/>
+          <w:sz w:val="22"/>
+          <w:szCs w:val="22"/>
+        </w:rPr>
         <w:lastRenderedPageBreak/>
-        <w:t>5.2 – LLMs as Systems</w:t>
-      </w:r>
-      <w:r>
-        <w:rPr>
-          <w:rFonts w:ascii="Times New Roman" w:hAnsi="Times New Roman" w:cs="Times New Roman"/>
-          <w:b/>
-          <w:bCs/>
-          <w:i/>
-          <w:iCs/>
-          <w:sz w:val="22"/>
-          <w:szCs w:val="22"/>
-        </w:rPr>
-        <w:t xml:space="preserve"> </w:t>
-      </w:r>
-      <w:r>
-        <w:rPr>
-          <w:rFonts w:ascii="Times New Roman" w:hAnsi="Times New Roman" w:cs="Times New Roman"/>
-          <w:b/>
-          <w:bCs/>
-          <w:i/>
-          <w:iCs/>
-          <w:color w:val="FF0000"/>
-          <w:sz w:val="22"/>
-          <w:szCs w:val="22"/>
-        </w:rPr>
-        <w:t>ADD SECTION ON HOW THIS APPLIES TO MULTIMODALITY</w:t>
-      </w:r>
-      <w:r>
-        <w:rPr>
-          <w:rFonts w:ascii="Times New Roman" w:hAnsi="Times New Roman" w:cs="Times New Roman"/>
-          <w:b/>
-          <w:bCs/>
-          <w:i/>
-          <w:iCs/>
-          <w:color w:val="FF0000"/>
-          <w:sz w:val="22"/>
-          <w:szCs w:val="22"/>
-        </w:rPr>
-        <w:t xml:space="preserve"> &amp; HOW Specifically trained models are just smaller </w:t>
-      </w:r>
-      <w:proofErr w:type="spellStart"/>
-      <w:r>
-        <w:rPr>
-          <w:rFonts w:ascii="Times New Roman" w:hAnsi="Times New Roman" w:cs="Times New Roman"/>
-          <w:b/>
-          <w:bCs/>
-          <w:i/>
-          <w:iCs/>
-          <w:color w:val="FF0000"/>
-          <w:sz w:val="22"/>
-          <w:szCs w:val="22"/>
-        </w:rPr>
-        <w:t>fine tuned</w:t>
-      </w:r>
-      <w:proofErr w:type="spellEnd"/>
-      <w:r>
-        <w:rPr>
-          <w:rFonts w:ascii="Times New Roman" w:hAnsi="Times New Roman" w:cs="Times New Roman"/>
-          <w:b/>
-          <w:bCs/>
-          <w:i/>
-          <w:iCs/>
-          <w:color w:val="FF0000"/>
-          <w:sz w:val="22"/>
-          <w:szCs w:val="22"/>
-        </w:rPr>
-        <w:t xml:space="preserve"> models all working in </w:t>
-      </w:r>
-      <w:proofErr w:type="spellStart"/>
-      <w:r>
-        <w:rPr>
-          <w:rFonts w:ascii="Times New Roman" w:hAnsi="Times New Roman" w:cs="Times New Roman"/>
-          <w:b/>
-          <w:bCs/>
-          <w:i/>
-          <w:iCs/>
-          <w:color w:val="FF0000"/>
-          <w:sz w:val="22"/>
-          <w:szCs w:val="22"/>
-        </w:rPr>
-        <w:t>unision</w:t>
-      </w:r>
-      <w:proofErr w:type="spellEnd"/>
-      <w:r>
-        <w:rPr>
-          <w:rFonts w:ascii="Times New Roman" w:hAnsi="Times New Roman" w:cs="Times New Roman"/>
-          <w:b/>
-          <w:bCs/>
-          <w:i/>
-          <w:iCs/>
-          <w:color w:val="FF0000"/>
-          <w:sz w:val="22"/>
-          <w:szCs w:val="22"/>
-        </w:rPr>
-        <w:t xml:space="preserve"> – Possibly put this section after 5.3</w:t>
+        <w:t>past CoTs provides a pathway for models to break free from repetitive loops, particularly in iterative user interactions.</w:t>
       </w:r>
     </w:p>
     <w:p>
@@ -6164,50 +6034,6 @@
           <w:szCs w:val="22"/>
         </w:rPr>
       </w:pPr>
-      <w:r>
-        <w:rPr>
-          <w:rFonts w:ascii="Times New Roman" w:hAnsi="Times New Roman" w:cs="Times New Roman"/>
-          <w:sz w:val="22"/>
-          <w:szCs w:val="22"/>
-        </w:rPr>
-        <w:t>LLMs can be viewed in two distinct paradigms: as general transformers with broad but shallow applicability, and as systems tailored to integrate domain-specific knowledge, which can significantly enhance their performance. This distinction underscores the importance of prompt engineering. When a human prompter possesses domain-specific expertise, they inherently guide the model to produce more accurate reasoning paths or Chain-of-Thoughts (</w:t>
-      </w:r>
-      <w:proofErr w:type="spellStart"/>
-      <w:r>
-        <w:rPr>
-          <w:rFonts w:ascii="Times New Roman" w:hAnsi="Times New Roman" w:cs="Times New Roman"/>
-          <w:sz w:val="22"/>
-          <w:szCs w:val="22"/>
-        </w:rPr>
-        <w:t>CoTs</w:t>
-      </w:r>
-      <w:proofErr w:type="spellEnd"/>
-      <w:r>
-        <w:rPr>
-          <w:rFonts w:ascii="Times New Roman" w:hAnsi="Times New Roman" w:cs="Times New Roman"/>
-          <w:sz w:val="22"/>
-          <w:szCs w:val="22"/>
-        </w:rPr>
-        <w:t xml:space="preserve">). This suggests that the next logical step in advancing toward AGI may involve enabling models to autonomously generate and differentiate </w:t>
-      </w:r>
-      <w:proofErr w:type="spellStart"/>
-      <w:r>
-        <w:rPr>
-          <w:rFonts w:ascii="Times New Roman" w:hAnsi="Times New Roman" w:cs="Times New Roman"/>
-          <w:sz w:val="22"/>
-          <w:szCs w:val="22"/>
-        </w:rPr>
-        <w:t>CoTs</w:t>
-      </w:r>
-      <w:proofErr w:type="spellEnd"/>
-      <w:r>
-        <w:rPr>
-          <w:rFonts w:ascii="Times New Roman" w:hAnsi="Times New Roman" w:cs="Times New Roman"/>
-          <w:sz w:val="22"/>
-          <w:szCs w:val="22"/>
-        </w:rPr>
-        <w:t xml:space="preserve"> with greater precision.</w:t>
-      </w:r>
     </w:p>
     <w:p>
       <w:pPr>
@@ -6223,331 +6049,6 @@
           <w:szCs w:val="22"/>
         </w:rPr>
       </w:pPr>
-    </w:p>
-    <w:p>
-      <w:pPr>
-        <w:pStyle w:val="ListParagraph"/>
-        <w:autoSpaceDE w:val="0"/>
-        <w:autoSpaceDN w:val="0"/>
-        <w:adjustRightInd w:val="0"/>
-        <w:spacing w:after="298"/>
-        <w:jc w:val="both"/>
-        <w:rPr>
-          <w:rFonts w:ascii="Times New Roman" w:hAnsi="Times New Roman" w:cs="Times New Roman"/>
-          <w:sz w:val="22"/>
-          <w:szCs w:val="22"/>
-        </w:rPr>
-      </w:pPr>
-      <w:r>
-        <w:rPr>
-          <w:rFonts w:ascii="Times New Roman" w:hAnsi="Times New Roman" w:cs="Times New Roman"/>
-          <w:sz w:val="22"/>
-          <w:szCs w:val="22"/>
-        </w:rPr>
-        <w:t>By understanding LLMs as systems rather than isolated entities, their potential can be further unlocked. This systems-based approach could involve granting models access to external sources, such as the internet, codebases, or historical conversations</w:t>
-      </w:r>
-      <w:r>
-        <w:rPr>
-          <w:rFonts w:ascii="Times New Roman" w:hAnsi="Times New Roman" w:cs="Times New Roman"/>
-          <w:sz w:val="22"/>
-          <w:szCs w:val="22"/>
-        </w:rPr>
-        <w:t xml:space="preserve"> as we have seen with the recent developments by OpenAI</w:t>
-      </w:r>
-      <w:r>
-        <w:rPr>
-          <w:rFonts w:ascii="Times New Roman" w:hAnsi="Times New Roman" w:cs="Times New Roman"/>
-          <w:sz w:val="22"/>
-          <w:szCs w:val="22"/>
-        </w:rPr>
-        <w:t xml:space="preserve">. </w:t>
-      </w:r>
-      <w:r>
-        <w:rPr>
-          <w:rFonts w:ascii="Times New Roman" w:hAnsi="Times New Roman" w:cs="Times New Roman"/>
-          <w:sz w:val="22"/>
-          <w:szCs w:val="22"/>
-        </w:rPr>
-        <w:t>Thes</w:t>
-      </w:r>
-      <w:r>
-        <w:rPr>
-          <w:rFonts w:ascii="Times New Roman" w:hAnsi="Times New Roman" w:cs="Times New Roman"/>
-          <w:sz w:val="22"/>
-          <w:szCs w:val="22"/>
-        </w:rPr>
-        <w:t>e</w:t>
-      </w:r>
-      <w:r>
-        <w:rPr>
-          <w:rFonts w:ascii="Times New Roman" w:hAnsi="Times New Roman" w:cs="Times New Roman"/>
-          <w:sz w:val="22"/>
-          <w:szCs w:val="22"/>
-        </w:rPr>
-        <w:t xml:space="preserve"> capabilities</w:t>
-      </w:r>
-      <w:r>
-        <w:rPr>
-          <w:rFonts w:ascii="Times New Roman" w:hAnsi="Times New Roman" w:cs="Times New Roman"/>
-          <w:sz w:val="22"/>
-          <w:szCs w:val="22"/>
-        </w:rPr>
-        <w:t xml:space="preserve"> allow LLMs to dynamically retrieve relevant information, facilitating a deeper contextual awareness. </w:t>
-      </w:r>
-      <w:r>
-        <w:rPr>
-          <w:rFonts w:ascii="Times New Roman" w:hAnsi="Times New Roman" w:cs="Times New Roman"/>
-          <w:sz w:val="22"/>
-          <w:szCs w:val="22"/>
-        </w:rPr>
-        <w:t xml:space="preserve">Combining this ability with the </w:t>
-      </w:r>
-      <w:proofErr w:type="spellStart"/>
-      <w:r>
-        <w:rPr>
-          <w:rFonts w:ascii="Times New Roman" w:hAnsi="Times New Roman" w:cs="Times New Roman"/>
-          <w:sz w:val="22"/>
-          <w:szCs w:val="22"/>
-        </w:rPr>
-        <w:t>CoT</w:t>
-      </w:r>
-      <w:proofErr w:type="spellEnd"/>
-      <w:r>
-        <w:rPr>
-          <w:rFonts w:ascii="Times New Roman" w:hAnsi="Times New Roman" w:cs="Times New Roman"/>
-          <w:sz w:val="22"/>
-          <w:szCs w:val="22"/>
-        </w:rPr>
-        <w:t xml:space="preserve"> system as described in this paper, we may possess the key to unlocking</w:t>
-      </w:r>
-      <w:r>
-        <w:rPr>
-          <w:rFonts w:ascii="Times New Roman" w:hAnsi="Times New Roman" w:cs="Times New Roman"/>
-          <w:sz w:val="22"/>
-          <w:szCs w:val="22"/>
-        </w:rPr>
-        <w:t xml:space="preserve"> the principles of AGI, where the </w:t>
-      </w:r>
-      <w:r>
-        <w:rPr>
-          <w:rFonts w:ascii="Times New Roman" w:hAnsi="Times New Roman" w:cs="Times New Roman"/>
-          <w:sz w:val="22"/>
-          <w:szCs w:val="22"/>
-        </w:rPr>
-        <w:t>system</w:t>
-      </w:r>
-      <w:r>
-        <w:rPr>
-          <w:rFonts w:ascii="Times New Roman" w:hAnsi="Times New Roman" w:cs="Times New Roman"/>
-          <w:sz w:val="22"/>
-          <w:szCs w:val="22"/>
-        </w:rPr>
-        <w:t xml:space="preserve"> not only answers queries but actively builds and refines its knowledge base to address increasingly complex scenarios.</w:t>
-      </w:r>
-    </w:p>
-    <w:p>
-      <w:pPr>
-        <w:pStyle w:val="ListParagraph"/>
-        <w:autoSpaceDE w:val="0"/>
-        <w:autoSpaceDN w:val="0"/>
-        <w:adjustRightInd w:val="0"/>
-        <w:spacing w:after="298" w:line="240" w:lineRule="auto"/>
-        <w:jc w:val="both"/>
-        <w:rPr>
-          <w:rFonts w:ascii="Times New Roman" w:hAnsi="Times New Roman" w:cs="Times New Roman"/>
-          <w:sz w:val="22"/>
-          <w:szCs w:val="22"/>
-        </w:rPr>
-      </w:pPr>
-    </w:p>
-    <w:p>
-      <w:pPr>
-        <w:pStyle w:val="ListParagraph"/>
-        <w:autoSpaceDE w:val="0"/>
-        <w:autoSpaceDN w:val="0"/>
-        <w:adjustRightInd w:val="0"/>
-        <w:spacing w:after="298" w:line="240" w:lineRule="auto"/>
-        <w:jc w:val="both"/>
-        <w:rPr>
-          <w:rFonts w:ascii="Times New Roman" w:hAnsi="Times New Roman" w:cs="Times New Roman"/>
-          <w:sz w:val="22"/>
-          <w:szCs w:val="22"/>
-        </w:rPr>
-      </w:pPr>
-    </w:p>
-    <w:p>
-      <w:pPr>
-        <w:pStyle w:val="ListParagraph"/>
-        <w:autoSpaceDE w:val="0"/>
-        <w:autoSpaceDN w:val="0"/>
-        <w:adjustRightInd w:val="0"/>
-        <w:spacing w:after="298" w:line="240" w:lineRule="auto"/>
-        <w:jc w:val="both"/>
-        <w:rPr>
-          <w:rFonts w:ascii="Times New Roman" w:hAnsi="Times New Roman" w:cs="Times New Roman"/>
-          <w:b/>
-          <w:bCs/>
-          <w:i/>
-          <w:iCs/>
-          <w:sz w:val="22"/>
-          <w:szCs w:val="22"/>
-        </w:rPr>
-      </w:pPr>
-      <w:r>
-        <w:rPr>
-          <w:rFonts w:ascii="Times New Roman" w:hAnsi="Times New Roman" w:cs="Times New Roman"/>
-          <w:b/>
-          <w:bCs/>
-          <w:i/>
-          <w:iCs/>
-          <w:sz w:val="22"/>
-          <w:szCs w:val="22"/>
-        </w:rPr>
-        <w:t>5.3 – Context Expansion and AGI Scaling</w:t>
-      </w:r>
-    </w:p>
-    <w:p>
-      <w:pPr>
-        <w:pStyle w:val="ListParagraph"/>
-        <w:autoSpaceDE w:val="0"/>
-        <w:autoSpaceDN w:val="0"/>
-        <w:adjustRightInd w:val="0"/>
-        <w:spacing w:after="298"/>
-        <w:jc w:val="both"/>
-        <w:rPr>
-          <w:rFonts w:ascii="Times New Roman" w:hAnsi="Times New Roman" w:cs="Times New Roman"/>
-          <w:sz w:val="22"/>
-          <w:szCs w:val="22"/>
-        </w:rPr>
-      </w:pPr>
-      <w:r>
-        <w:rPr>
-          <w:rFonts w:ascii="Times New Roman" w:hAnsi="Times New Roman" w:cs="Times New Roman"/>
-          <w:sz w:val="22"/>
-          <w:szCs w:val="22"/>
-        </w:rPr>
-        <w:t xml:space="preserve">Scaling </w:t>
-      </w:r>
-      <w:r>
-        <w:rPr>
-          <w:rFonts w:ascii="Times New Roman" w:hAnsi="Times New Roman" w:cs="Times New Roman"/>
-          <w:sz w:val="22"/>
-          <w:szCs w:val="22"/>
-        </w:rPr>
-        <w:t xml:space="preserve">towards </w:t>
-      </w:r>
-      <w:r>
-        <w:rPr>
-          <w:rFonts w:ascii="Times New Roman" w:hAnsi="Times New Roman" w:cs="Times New Roman"/>
-          <w:sz w:val="22"/>
-          <w:szCs w:val="22"/>
-        </w:rPr>
-        <w:t xml:space="preserve">AGI is often discussed in terms of increasing the model's parameter count. However, this approach overlooks an equally critical aspect: scaling contextual awareness. Models that can store, recall, and efficiently manage context over extended interactions are likely to outperform models focused solely on parameter expansion. Context expansion could involve maintaining memory of prior </w:t>
-      </w:r>
-      <w:proofErr w:type="spellStart"/>
-      <w:r>
-        <w:rPr>
-          <w:rFonts w:ascii="Times New Roman" w:hAnsi="Times New Roman" w:cs="Times New Roman"/>
-          <w:sz w:val="22"/>
-          <w:szCs w:val="22"/>
-        </w:rPr>
-        <w:t>CoTs</w:t>
-      </w:r>
-      <w:proofErr w:type="spellEnd"/>
-      <w:r>
-        <w:rPr>
-          <w:rFonts w:ascii="Times New Roman" w:hAnsi="Times New Roman" w:cs="Times New Roman"/>
-          <w:sz w:val="22"/>
-          <w:szCs w:val="22"/>
-        </w:rPr>
-        <w:t>, solutions, and even user-specific prompting patterns.</w:t>
-      </w:r>
-    </w:p>
-    <w:p>
-      <w:pPr>
-        <w:pStyle w:val="ListParagraph"/>
-        <w:autoSpaceDE w:val="0"/>
-        <w:autoSpaceDN w:val="0"/>
-        <w:adjustRightInd w:val="0"/>
-        <w:spacing w:after="298"/>
-        <w:jc w:val="both"/>
-        <w:rPr>
-          <w:rFonts w:ascii="Times New Roman" w:hAnsi="Times New Roman" w:cs="Times New Roman"/>
-          <w:sz w:val="22"/>
-          <w:szCs w:val="22"/>
-        </w:rPr>
-      </w:pPr>
-    </w:p>
-    <w:p>
-      <w:pPr>
-        <w:pStyle w:val="ListParagraph"/>
-        <w:autoSpaceDE w:val="0"/>
-        <w:autoSpaceDN w:val="0"/>
-        <w:adjustRightInd w:val="0"/>
-        <w:spacing w:after="298"/>
-        <w:jc w:val="both"/>
-        <w:rPr>
-          <w:rFonts w:ascii="Times New Roman" w:hAnsi="Times New Roman" w:cs="Times New Roman"/>
-          <w:sz w:val="22"/>
-          <w:szCs w:val="22"/>
-        </w:rPr>
-      </w:pPr>
-      <w:r>
-        <w:rPr>
-          <w:rFonts w:ascii="Times New Roman" w:hAnsi="Times New Roman" w:cs="Times New Roman"/>
-          <w:sz w:val="22"/>
-          <w:szCs w:val="22"/>
-        </w:rPr>
-        <w:t xml:space="preserve">Such memory capabilities would enable models to revisit prior assumptions, identify overlooked areas, and iteratively refine solutions. For instance, a model that understands a user's habitual framing of questions within a specific domain can preemptively explore assumptions and offer more personalized solutions. This ability to adaptively expand upon past </w:t>
-      </w:r>
-      <w:proofErr w:type="spellStart"/>
-      <w:r>
-        <w:rPr>
-          <w:rFonts w:ascii="Times New Roman" w:hAnsi="Times New Roman" w:cs="Times New Roman"/>
-          <w:sz w:val="22"/>
-          <w:szCs w:val="22"/>
-        </w:rPr>
-        <w:t>CoTs</w:t>
-      </w:r>
-      <w:proofErr w:type="spellEnd"/>
-      <w:r>
-        <w:rPr>
-          <w:rFonts w:ascii="Times New Roman" w:hAnsi="Times New Roman" w:cs="Times New Roman"/>
-          <w:sz w:val="22"/>
-          <w:szCs w:val="22"/>
-        </w:rPr>
-        <w:t xml:space="preserve"> provides a pathway for models to break free from repetitive loops, particularly in iterative user interactions.</w:t>
-      </w:r>
-    </w:p>
-    <w:p>
-      <w:pPr>
-        <w:pStyle w:val="ListParagraph"/>
-        <w:autoSpaceDE w:val="0"/>
-        <w:autoSpaceDN w:val="0"/>
-        <w:adjustRightInd w:val="0"/>
-        <w:spacing w:after="298"/>
-        <w:jc w:val="both"/>
-        <w:rPr>
-          <w:rFonts w:ascii="Times New Roman" w:hAnsi="Times New Roman" w:cs="Times New Roman"/>
-          <w:sz w:val="22"/>
-          <w:szCs w:val="22"/>
-        </w:rPr>
-      </w:pPr>
-    </w:p>
-    <w:p>
-      <w:pPr>
-        <w:pStyle w:val="ListParagraph"/>
-        <w:autoSpaceDE w:val="0"/>
-        <w:autoSpaceDN w:val="0"/>
-        <w:adjustRightInd w:val="0"/>
-        <w:spacing w:after="298"/>
-        <w:jc w:val="both"/>
-        <w:rPr>
-          <w:rFonts w:ascii="Times New Roman" w:hAnsi="Times New Roman" w:cs="Times New Roman"/>
-          <w:sz w:val="22"/>
-          <w:szCs w:val="22"/>
-        </w:rPr>
-      </w:pPr>
       <w:r>
         <w:rPr>
           <w:rFonts w:ascii="Times New Roman" w:hAnsi="Times New Roman" w:cs="Times New Roman"/>
@@ -6556,44 +6057,17 @@
         </w:rPr>
         <w:t>Improvements in contextual awareness have consistently shown direct gains in performance. For example, research on retrieval-augmented models (</w:t>
       </w:r>
-      <w:proofErr w:type="spellStart"/>
-      <w:r>
-        <w:fldChar w:fldCharType="begin"/>
-      </w:r>
-      <w:r>
-        <w:instrText>HYPERLINK "https://arxiv.org/abs/2005.11401" \t "_new"</w:instrText>
-      </w:r>
-      <w:r>
-        <w:fldChar w:fldCharType="separate"/>
-      </w:r>
-      <w:r>
-        <w:rPr>
-          <w:rStyle w:val="Hyperlink"/>
-          <w:rFonts w:ascii="Times New Roman" w:hAnsi="Times New Roman" w:cs="Times New Roman"/>
-          <w:sz w:val="22"/>
-          <w:szCs w:val="22"/>
-        </w:rPr>
-        <w:t>Guu</w:t>
-      </w:r>
-      <w:proofErr w:type="spellEnd"/>
-      <w:r>
-        <w:rPr>
-          <w:rStyle w:val="Hyperlink"/>
-          <w:rFonts w:ascii="Times New Roman" w:hAnsi="Times New Roman" w:cs="Times New Roman"/>
-          <w:sz w:val="22"/>
-          <w:szCs w:val="22"/>
-        </w:rPr>
-        <w:t xml:space="preserve"> et al., 2020</w:t>
-      </w:r>
-      <w:r>
-        <w:rPr>
-          <w:rStyle w:val="Hyperlink"/>
-          <w:rFonts w:ascii="Times New Roman" w:hAnsi="Times New Roman" w:cs="Times New Roman"/>
-          <w:sz w:val="22"/>
-          <w:szCs w:val="22"/>
-        </w:rPr>
-        <w:fldChar w:fldCharType="end"/>
-      </w:r>
+      <w:hyperlink r:id="rId13" w:tgtFrame="_new" w:history="1">
+        <w:r>
+          <w:rPr>
+            <w:rStyle w:val="Hyperlink"/>
+            <w:rFonts w:ascii="Times New Roman" w:hAnsi="Times New Roman" w:cs="Times New Roman"/>
+            <w:sz w:val="22"/>
+            <w:szCs w:val="22"/>
+          </w:rPr>
+          <w:t>Guu et al., 2020</w:t>
+        </w:r>
+      </w:hyperlink>
       <w:r>
         <w:rPr>
           <w:rFonts w:ascii="Times New Roman" w:hAnsi="Times New Roman" w:cs="Times New Roman"/>
@@ -6602,7 +6076,7 @@
         </w:rPr>
         <w:t>) highlights how access to relevant context enhances reasoning capabilities. Similarly, memory-augmented transformers (</w:t>
       </w:r>
-      <w:hyperlink r:id="rId12" w:tgtFrame="_new" w:history="1">
+      <w:hyperlink r:id="rId14" w:tgtFrame="_new" w:history="1">
         <w:r>
           <w:rPr>
             <w:rStyle w:val="Hyperlink"/>
@@ -6863,14 +6337,8 @@
           <w:rFonts w:ascii="Times New Roman" w:hAnsi="Times New Roman" w:cs="Times New Roman"/>
           <w:noProof/>
         </w:rPr>
-      </w:r>
-      <w:r>
-        <w:rPr>
-          <w:rFonts w:ascii="Times New Roman" w:hAnsi="Times New Roman" w:cs="Times New Roman"/>
-          <w:noProof/>
-        </w:rPr>
         <w:pict w14:anchorId="09C4BB9B">
-          <v:rect id="_x0000_i1033" alt="" style="width:431.95pt;height:.05pt;mso-width-percent:0;mso-height-percent:0;mso-width-percent:0;mso-height-percent:0" o:hrpct="923" o:hralign="center" o:hrstd="t" o:hr="t" fillcolor="#a0a0a0" stroked="f"/>
+          <v:rect id="_x0000_i1025" alt="" style="width:398.75pt;height:.05pt;mso-width-percent:0;mso-height-percent:0;mso-width-percent:0;mso-height-percent:0" o:hrpct="852" o:hralign="center" o:hrstd="t" o:hr="t" fillcolor="#a0a0a0" stroked="f"/>
         </w:pict>
       </w:r>
     </w:p>
@@ -6964,6 +6432,7 @@
           <w:sz w:val="36"/>
           <w:szCs w:val="36"/>
         </w:rPr>
+        <w:lastRenderedPageBreak/>
         <w:t>REFERENCES</w:t>
       </w:r>
     </w:p>
@@ -7029,7 +6498,7 @@
         </w:rPr>
         <w:t xml:space="preserve">. Retrieved from </w:t>
       </w:r>
-      <w:hyperlink r:id="rId13" w:history="1">
+      <w:hyperlink r:id="rId15" w:history="1">
         <w:r>
           <w:rPr>
             <w:rStyle w:val="Hyperlink"/>
@@ -7077,43 +6546,33 @@
         </w:rPr>
         <w:tab/>
       </w:r>
-      <w:proofErr w:type="spellStart"/>
       <w:r>
         <w:rPr>
           <w:rFonts w:ascii="Times New Roman" w:hAnsi="Times New Roman"/>
           <w:sz w:val="22"/>
           <w:szCs w:val="22"/>
         </w:rPr>
-        <w:t>SimpleBench</w:t>
-      </w:r>
-      <w:proofErr w:type="spellEnd"/>
+        <w:t xml:space="preserve">SimpleBench Dataset. (2023). </w:t>
+      </w:r>
       <w:r>
         <w:rPr>
           <w:rFonts w:ascii="Times New Roman" w:hAnsi="Times New Roman"/>
-          <w:sz w:val="22"/>
-          <w:szCs w:val="22"/>
-        </w:rPr>
-        <w:t xml:space="preserve"> Dataset. (2023). </w:t>
+          <w:i/>
+          <w:iCs/>
+          <w:sz w:val="22"/>
+          <w:szCs w:val="22"/>
+        </w:rPr>
+        <w:t>Benchmarking AI reasoning</w:t>
       </w:r>
       <w:r>
         <w:rPr>
           <w:rFonts w:ascii="Times New Roman" w:hAnsi="Times New Roman"/>
-          <w:i/>
-          <w:iCs/>
-          <w:sz w:val="22"/>
-          <w:szCs w:val="22"/>
-        </w:rPr>
-        <w:t>Benchmarking AI reasoning</w:t>
-      </w:r>
-      <w:r>
-        <w:rPr>
-          <w:rFonts w:ascii="Times New Roman" w:hAnsi="Times New Roman"/>
           <w:sz w:val="22"/>
           <w:szCs w:val="22"/>
         </w:rPr>
         <w:t xml:space="preserve">. Retrieved from </w:t>
       </w:r>
-      <w:hyperlink r:id="rId14" w:history="1">
+      <w:hyperlink r:id="rId16" w:history="1">
         <w:r>
           <w:rPr>
             <w:rStyle w:val="Hyperlink"/>
@@ -7215,7 +6674,7 @@
       </w:pPr>
     </w:p>
     <w:sectPr>
-      <w:footerReference w:type="default" r:id="rId15"/>
+      <w:footerReference w:type="default" r:id="rId17"/>
       <w:pgSz w:w="12240" w:h="15840"/>
       <w:pgMar w:top="1800" w:right="1800" w:bottom="1800" w:left="1800" w:header="720" w:footer="720" w:gutter="0"/>
       <w:cols w:space="720"/>
@@ -7845,7 +7304,7 @@
         <w:rFonts w:ascii="Wingdings" w:hAnsi="Wingdings" w:hint="default"/>
       </w:rPr>
     </w:lvl>
-    <w:lvl w:ilvl="1" w:tplc="04090003" w:tentative="1">
+    <w:lvl w:ilvl="1" w:tplc="04090003">
       <w:start w:val="1"/>
       <w:numFmt w:val="bullet"/>
       <w:lvlText w:val="o"/>
@@ -9758,6 +9217,7 @@
   <w:style w:type="character" w:default="1" w:styleId="DefaultParagraphFont">
     <w:name w:val="Default Paragraph Font"/>
     <w:uiPriority w:val="1"/>
+    <w:semiHidden/>
     <w:unhideWhenUsed/>
   </w:style>
   <w:style w:type="table" w:default="1" w:styleId="TableNormal">

</xml_diff>